<commit_message>
Remove lib/ and use requirements.txt
</commit_message>
<xml_diff>
--- a/使用說明.docx
+++ b/使用說明.docx
@@ -17,10 +17,7 @@
         <w:t>各校系招生名額及外加名額第一階段篩選通過名單</w:t>
       </w:r>
     </w:p>
-    <w:p>
-      <w:bookmarkStart w:id="0" w:name="_GoBack"/>
-      <w:bookmarkEnd w:id="0"/>
-    </w:p>
+    <w:p/>
     <w:p/>
     <w:tbl>
       <w:tblPr>
@@ -38,11 +35,6 @@
             <w:tcW w:w="1271" w:type="dxa"/>
           </w:tcPr>
           <w:p>
-            <w:pPr>
-              <w:rPr>
-                <w:rFonts w:hint="eastAsia"/>
-              </w:rPr>
-            </w:pPr>
             <w:r>
               <w:rPr>
                 <w:rFonts w:hint="eastAsia"/>
@@ -56,11 +48,6 @@
             <w:tcW w:w="9185" w:type="dxa"/>
           </w:tcPr>
           <w:p>
-            <w:pPr>
-              <w:rPr>
-                <w:rFonts w:hint="eastAsia"/>
-              </w:rPr>
-            </w:pPr>
             <w:hyperlink r:id="rId8" w:history="1">
               <w:r>
                 <w:rPr>
@@ -79,11 +66,6 @@
             <w:tcW w:w="1271" w:type="dxa"/>
           </w:tcPr>
           <w:p>
-            <w:pPr>
-              <w:rPr>
-                <w:rFonts w:hint="eastAsia"/>
-              </w:rPr>
-            </w:pPr>
             <w:r>
               <w:rPr>
                 <w:rFonts w:hint="eastAsia"/>
@@ -97,11 +79,6 @@
             <w:tcW w:w="9185" w:type="dxa"/>
           </w:tcPr>
           <w:p>
-            <w:pPr>
-              <w:rPr>
-                <w:rFonts w:hint="eastAsia"/>
-              </w:rPr>
-            </w:pPr>
             <w:hyperlink r:id="rId9" w:history="1">
               <w:r>
                 <w:rPr>
@@ -115,13 +92,7 @@
       </w:tr>
     </w:tbl>
     <w:p/>
-    <w:p>
-      <w:pPr>
-        <w:rPr>
-          <w:rFonts w:hint="eastAsia"/>
-        </w:rPr>
-      </w:pPr>
-    </w:p>
+    <w:p/>
     <w:sdt>
       <w:sdtPr>
         <w:rPr>
@@ -185,7 +156,7 @@
           <w:r>
             <w:fldChar w:fldCharType="separate"/>
           </w:r>
-          <w:hyperlink w:anchor="_Toc479253352" w:history="1">
+          <w:hyperlink w:anchor="_Toc479254372" w:history="1">
             <w:r>
               <w:rPr>
                 <w:rStyle w:val="a6"/>
@@ -228,7 +199,7 @@
                 <w:noProof/>
                 <w:webHidden/>
               </w:rPr>
-              <w:instrText xml:space="preserve"> PAGEREF _Toc479253352 \h </w:instrText>
+              <w:instrText xml:space="preserve"> PAGEREF _Toc479254372 \h </w:instrText>
             </w:r>
             <w:r>
               <w:rPr>
@@ -271,7 +242,7 @@
               <w:noProof/>
             </w:rPr>
           </w:pPr>
-          <w:hyperlink w:anchor="_Toc479253353" w:history="1">
+          <w:hyperlink w:anchor="_Toc479254373" w:history="1">
             <w:r>
               <w:rPr>
                 <w:rStyle w:val="a6"/>
@@ -328,7 +299,7 @@
                 <w:noProof/>
                 <w:webHidden/>
               </w:rPr>
-              <w:instrText xml:space="preserve"> PAGEREF _Toc479253353 \h </w:instrText>
+              <w:instrText xml:space="preserve"> PAGEREF _Toc479254373 \h </w:instrText>
             </w:r>
             <w:r>
               <w:rPr>
@@ -371,7 +342,7 @@
               <w:noProof/>
             </w:rPr>
           </w:pPr>
-          <w:hyperlink w:anchor="_Toc479253354" w:history="1">
+          <w:hyperlink w:anchor="_Toc479254374" w:history="1">
             <w:r>
               <w:rPr>
                 <w:rStyle w:val="a6"/>
@@ -420,7 +391,7 @@
                 <w:noProof/>
                 <w:webHidden/>
               </w:rPr>
-              <w:instrText xml:space="preserve"> PAGEREF _Toc479253354 \h </w:instrText>
+              <w:instrText xml:space="preserve"> PAGEREF _Toc479254374 \h </w:instrText>
             </w:r>
             <w:r>
               <w:rPr>
@@ -463,7 +434,7 @@
               <w:noProof/>
             </w:rPr>
           </w:pPr>
-          <w:hyperlink w:anchor="_Toc479253355" w:history="1">
+          <w:hyperlink w:anchor="_Toc479254375" w:history="1">
             <w:r>
               <w:rPr>
                 <w:rStyle w:val="a6"/>
@@ -506,7 +477,7 @@
                 <w:noProof/>
                 <w:webHidden/>
               </w:rPr>
-              <w:instrText xml:space="preserve"> PAGEREF _Toc479253355 \h </w:instrText>
+              <w:instrText xml:space="preserve"> PAGEREF _Toc479254375 \h </w:instrText>
             </w:r>
             <w:r>
               <w:rPr>
@@ -549,7 +520,7 @@
               <w:noProof/>
             </w:rPr>
           </w:pPr>
-          <w:hyperlink w:anchor="_Toc479253356" w:history="1">
+          <w:hyperlink w:anchor="_Toc479254376" w:history="1">
             <w:r>
               <w:rPr>
                 <w:rStyle w:val="a6"/>
@@ -591,7 +562,7 @@
                 <w:noProof/>
                 <w:webHidden/>
               </w:rPr>
-              <w:instrText xml:space="preserve"> PAGEREF _Toc479253356 \h </w:instrText>
+              <w:instrText xml:space="preserve"> PAGEREF _Toc479254376 \h </w:instrText>
             </w:r>
             <w:r>
               <w:rPr>
@@ -634,7 +605,7 @@
               <w:noProof/>
             </w:rPr>
           </w:pPr>
-          <w:hyperlink w:anchor="_Toc479253357" w:history="1">
+          <w:hyperlink w:anchor="_Toc479254377" w:history="1">
             <w:r>
               <w:rPr>
                 <w:rStyle w:val="a6"/>
@@ -691,7 +662,7 @@
                 <w:noProof/>
                 <w:webHidden/>
               </w:rPr>
-              <w:instrText xml:space="preserve"> PAGEREF _Toc479253357 \h </w:instrText>
+              <w:instrText xml:space="preserve"> PAGEREF _Toc479254377 \h </w:instrText>
             </w:r>
             <w:r>
               <w:rPr>
@@ -734,7 +705,7 @@
               <w:noProof/>
             </w:rPr>
           </w:pPr>
-          <w:hyperlink w:anchor="_Toc479253358" w:history="1">
+          <w:hyperlink w:anchor="_Toc479254378" w:history="1">
             <w:r>
               <w:rPr>
                 <w:rStyle w:val="a6"/>
@@ -776,7 +747,7 @@
                 <w:noProof/>
                 <w:webHidden/>
               </w:rPr>
-              <w:instrText xml:space="preserve"> PAGEREF _Toc479253358 \h </w:instrText>
+              <w:instrText xml:space="preserve"> PAGEREF _Toc479254378 \h </w:instrText>
             </w:r>
             <w:r>
               <w:rPr>
@@ -828,7 +799,7 @@
           <w:b/>
         </w:rPr>
       </w:pPr>
-      <w:bookmarkStart w:id="1" w:name="_Toc479253242"/>
+      <w:bookmarkStart w:id="0" w:name="_Toc479253242"/>
       <w:r>
         <w:br w:type="page"/>
       </w:r>
@@ -837,7 +808,7 @@
       <w:pPr>
         <w:pStyle w:val="a"/>
       </w:pPr>
-      <w:bookmarkStart w:id="2" w:name="_Toc479253352"/>
+      <w:bookmarkStart w:id="1" w:name="_Toc479254372"/>
       <w:r>
         <w:rPr>
           <w:rFonts w:hint="eastAsia"/>
@@ -845,8 +816,8 @@
         <w:lastRenderedPageBreak/>
         <w:t>先決條件</w:t>
       </w:r>
+      <w:bookmarkEnd w:id="0"/>
       <w:bookmarkEnd w:id="1"/>
-      <w:bookmarkEnd w:id="2"/>
     </w:p>
     <w:p/>
     <w:p>
@@ -872,8 +843,8 @@
         <w:ind w:leftChars="0" w:left="839" w:hanging="357"/>
         <w:outlineLvl w:val="2"/>
       </w:pPr>
-      <w:bookmarkStart w:id="3" w:name="_Toc479253243"/>
-      <w:bookmarkStart w:id="4" w:name="_Toc479253353"/>
+      <w:bookmarkStart w:id="2" w:name="_Toc479253243"/>
+      <w:bookmarkStart w:id="3" w:name="_Toc479254373"/>
       <w:r>
         <w:rPr>
           <w:rFonts w:hint="eastAsia"/>
@@ -907,8 +878,8 @@
         </w:rPr>
         <w:t>（或更高版本）</w:t>
       </w:r>
+      <w:bookmarkEnd w:id="2"/>
       <w:bookmarkEnd w:id="3"/>
-      <w:bookmarkEnd w:id="4"/>
     </w:p>
     <w:p>
       <w:pPr>
@@ -980,7 +951,7 @@
           <w:noProof/>
         </w:rPr>
         <w:drawing>
-          <wp:inline distT="0" distB="0" distL="0" distR="0" wp14:anchorId="11A8326A" wp14:editId="7CA2C048">
+          <wp:inline distT="0" distB="0" distL="0" distR="0" wp14:anchorId="63ABCAF3" wp14:editId="5095B3D4">
             <wp:extent cx="5676900" cy="2809875"/>
             <wp:effectExtent l="0" t="0" r="0" b="0"/>
             <wp:docPr id="1" name="圖片 1" descr="2017-04-06_13-43-28"/>
@@ -1091,8 +1062,8 @@
         <w:ind w:leftChars="0" w:left="839" w:hanging="357"/>
         <w:outlineLvl w:val="2"/>
       </w:pPr>
-      <w:bookmarkStart w:id="5" w:name="_Toc479253244"/>
-      <w:bookmarkStart w:id="6" w:name="_Toc479253354"/>
+      <w:bookmarkStart w:id="4" w:name="_Toc479253244"/>
+      <w:bookmarkStart w:id="5" w:name="_Toc479254374"/>
       <w:r>
         <w:rPr>
           <w:rFonts w:hint="eastAsia"/>
@@ -1105,8 +1076,8 @@
         </w:rPr>
         <w:t xml:space="preserve"> Python</w:t>
       </w:r>
+      <w:bookmarkEnd w:id="4"/>
       <w:bookmarkEnd w:id="5"/>
-      <w:bookmarkEnd w:id="6"/>
     </w:p>
     <w:p>
       <w:pPr>
@@ -1119,7 +1090,7 @@
           <w:noProof/>
         </w:rPr>
         <w:drawing>
-          <wp:inline distT="0" distB="0" distL="0" distR="0" wp14:anchorId="0AB777B4" wp14:editId="3B77FD72">
+          <wp:inline distT="0" distB="0" distL="0" distR="0" wp14:anchorId="1A20A6E8" wp14:editId="71AFD26B">
             <wp:extent cx="4371975" cy="2686050"/>
             <wp:effectExtent l="0" t="0" r="0" b="0"/>
             <wp:docPr id="2" name="圖片 2" descr="001"/>
@@ -1179,7 +1150,7 @@
         </w:rPr>
         <w:lastRenderedPageBreak/>
         <w:drawing>
-          <wp:inline distT="0" distB="0" distL="0" distR="0" wp14:anchorId="0542DC14" wp14:editId="7101A0B0">
+          <wp:inline distT="0" distB="0" distL="0" distR="0" wp14:anchorId="01283F4C" wp14:editId="0010F3CC">
             <wp:extent cx="3848100" cy="2362200"/>
             <wp:effectExtent l="0" t="0" r="0" b="0"/>
             <wp:docPr id="3" name="圖片 3" descr="002"/>
@@ -1228,21 +1199,67 @@
         </w:drawing>
       </w:r>
     </w:p>
+    <w:p>
+      <w:pPr>
+        <w:pStyle w:val="a5"/>
+        <w:numPr>
+          <w:ilvl w:val="0"/>
+          <w:numId w:val="3"/>
+        </w:numPr>
+        <w:ind w:leftChars="0"/>
+      </w:pPr>
+      <w:r>
+        <w:rPr>
+          <w:rFonts w:hint="eastAsia"/>
+        </w:rPr>
+        <w:t>雙擊</w:t>
+      </w:r>
+      <w:r>
+        <w:rPr>
+          <w:rFonts w:hint="eastAsia"/>
+        </w:rPr>
+        <w:t xml:space="preserve"> </w:t>
+      </w:r>
+      <w:r>
+        <w:t>install_requirements.bat</w:t>
+      </w:r>
+      <w:r>
+        <w:t xml:space="preserve"> </w:t>
+      </w:r>
+      <w:r>
+        <w:rPr>
+          <w:rFonts w:hint="eastAsia"/>
+        </w:rPr>
+        <w:t>安裝</w:t>
+      </w:r>
+      <w:r>
+        <w:rPr>
+          <w:rFonts w:hint="eastAsia"/>
+        </w:rPr>
+        <w:t>依賴</w:t>
+      </w:r>
+      <w:r>
+        <w:rPr>
+          <w:rFonts w:hint="eastAsia"/>
+        </w:rPr>
+        <w:t>套件</w:t>
+      </w:r>
+    </w:p>
     <w:p/>
     <w:p>
       <w:pPr>
         <w:pStyle w:val="a"/>
       </w:pPr>
-      <w:bookmarkStart w:id="7" w:name="_Toc479253245"/>
-      <w:bookmarkStart w:id="8" w:name="_Toc479253355"/>
+      <w:bookmarkStart w:id="6" w:name="_Toc479253245"/>
+      <w:bookmarkStart w:id="7" w:name="_Toc479254375"/>
       <w:r>
         <w:rPr>
           <w:rFonts w:hint="eastAsia"/>
         </w:rPr>
         <w:t>使用方式</w:t>
       </w:r>
+      <w:bookmarkEnd w:id="6"/>
       <w:bookmarkEnd w:id="7"/>
-      <w:bookmarkEnd w:id="8"/>
     </w:p>
     <w:p/>
     <w:p>
@@ -1254,16 +1271,16 @@
         <w:ind w:left="839" w:hanging="357"/>
         <w:outlineLvl w:val="2"/>
       </w:pPr>
-      <w:bookmarkStart w:id="9" w:name="_Toc479253246"/>
-      <w:bookmarkStart w:id="10" w:name="_Toc479253356"/>
+      <w:bookmarkStart w:id="8" w:name="_Toc479253246"/>
+      <w:bookmarkStart w:id="9" w:name="_Toc479254376"/>
       <w:r>
         <w:rPr>
           <w:rFonts w:hint="eastAsia"/>
         </w:rPr>
         <w:t>抓取網站內容並建立本地資料庫</w:t>
       </w:r>
+      <w:bookmarkEnd w:id="8"/>
       <w:bookmarkEnd w:id="9"/>
-      <w:bookmarkEnd w:id="10"/>
     </w:p>
     <w:p>
       <w:pPr>
@@ -1365,7 +1382,7 @@
           <w:noProof/>
         </w:rPr>
         <w:drawing>
-          <wp:inline distT="0" distB="0" distL="0" distR="0" wp14:anchorId="667E6D55" wp14:editId="1B353737">
+          <wp:inline distT="0" distB="0" distL="0" distR="0" wp14:anchorId="25657A88" wp14:editId="411A72D5">
             <wp:extent cx="5486400" cy="2933700"/>
             <wp:effectExtent l="0" t="0" r="0" b="0"/>
             <wp:docPr id="4" name="圖片 4" descr="2017-04-06_13-54-49"/>
@@ -1452,8 +1469,10 @@
         <w:rPr>
           <w:rFonts w:hint="eastAsia"/>
         </w:rPr>
-        <w:t>15</w:t>
-      </w:r>
+        <w:t>20</w:t>
+      </w:r>
+      <w:bookmarkStart w:id="10" w:name="_GoBack"/>
+      <w:bookmarkEnd w:id="10"/>
       <w:r>
         <w:rPr>
           <w:rFonts w:hint="eastAsia"/>
@@ -1464,7 +1483,13 @@
         <w:rPr>
           <w:rFonts w:hint="eastAsia"/>
         </w:rPr>
-        <w:t>30</w:t>
+        <w:t>4</w:t>
+      </w:r>
+      <w:r>
+        <w:rPr>
+          <w:rFonts w:hint="eastAsia"/>
+        </w:rPr>
+        <w:t>0</w:t>
       </w:r>
       <w:r>
         <w:rPr>
@@ -1544,7 +1569,7 @@
         <w:outlineLvl w:val="2"/>
       </w:pPr>
       <w:bookmarkStart w:id="11" w:name="_Toc479253247"/>
-      <w:bookmarkStart w:id="12" w:name="_Toc479253357"/>
+      <w:bookmarkStart w:id="12" w:name="_Toc479254377"/>
       <w:r>
         <w:rPr>
           <w:rFonts w:hint="eastAsia"/>
@@ -1804,7 +1829,7 @@
         </w:rPr>
         <w:lastRenderedPageBreak/>
         <w:drawing>
-          <wp:inline distT="0" distB="0" distL="0" distR="0" wp14:anchorId="6393EA95" wp14:editId="3C9B3969">
+          <wp:inline distT="0" distB="0" distL="0" distR="0" wp14:anchorId="2EB42451" wp14:editId="4FE20BCB">
             <wp:extent cx="5534025" cy="1543050"/>
             <wp:effectExtent l="0" t="0" r="0" b="0"/>
             <wp:docPr id="5" name="圖片 5" descr="2017-04-06_14-10-49"/>
@@ -1877,7 +1902,7 @@
         <w:outlineLvl w:val="2"/>
       </w:pPr>
       <w:bookmarkStart w:id="13" w:name="_Toc479253248"/>
-      <w:bookmarkStart w:id="14" w:name="_Toc479253358"/>
+      <w:bookmarkStart w:id="14" w:name="_Toc479254378"/>
       <w:r>
         <w:rPr>
           <w:rFonts w:hint="eastAsia"/>
@@ -4297,7 +4322,7 @@
 </file>
 
 <file path=customXml/itemProps1.xml><?xml version="1.0" encoding="utf-8"?>
-<ds:datastoreItem xmlns:ds="http://schemas.openxmlformats.org/officeDocument/2006/customXml" ds:itemID="{D263A5CD-06C7-478A-8F7E-ECE9F565939B}">
+<ds:datastoreItem xmlns:ds="http://schemas.openxmlformats.org/officeDocument/2006/customXml" ds:itemID="{CE97F896-EF8F-48CF-BF1C-0F4773A3E453}">
   <ds:schemaRefs>
     <ds:schemaRef ds:uri="http://schemas.openxmlformats.org/officeDocument/2006/bibliography"/>
   </ds:schemaRefs>

</xml_diff>

<commit_message>
Update some python deps
</commit_message>
<xml_diff>
--- a/使用說明.docx
+++ b/使用說明.docx
@@ -1,6 +1,6 @@
 
 <file path=word/document.xml><?xml version="1.0" encoding="utf-8"?>
-<w:document xmlns:wpc="http://schemas.microsoft.com/office/word/2010/wordprocessingCanvas" xmlns:cx="http://schemas.microsoft.com/office/drawing/2014/chartex" xmlns:cx1="http://schemas.microsoft.com/office/drawing/2015/9/8/chartex" xmlns:cx2="http://schemas.microsoft.com/office/drawing/2015/10/21/chartex" xmlns:cx3="http://schemas.microsoft.com/office/drawing/2016/5/9/chartex" xmlns:cx4="http://schemas.microsoft.com/office/drawing/2016/5/10/chartex" xmlns:cx5="http://schemas.microsoft.com/office/drawing/2016/5/11/chartex" xmlns:cx6="http://schemas.microsoft.com/office/drawing/2016/5/12/chartex" xmlns:cx7="http://schemas.microsoft.com/office/drawing/2016/5/13/chartex" xmlns:cx8="http://schemas.microsoft.com/office/drawing/2016/5/14/chartex" xmlns:mc="http://schemas.openxmlformats.org/markup-compatibility/2006" xmlns:aink="http://schemas.microsoft.com/office/drawing/2016/ink" xmlns:o="urn:schemas-microsoft-com:office:office" xmlns:r="http://schemas.openxmlformats.org/officeDocument/2006/relationships" xmlns:m="http://schemas.openxmlformats.org/officeDocument/2006/math" xmlns:v="urn:schemas-microsoft-com:vml" xmlns:wp14="http://schemas.microsoft.com/office/word/2010/wordprocessingDrawing" xmlns:wp="http://schemas.openxmlformats.org/drawingml/2006/wordprocessingDrawing" xmlns:w10="urn:schemas-microsoft-com:office:word" xmlns:w="http://schemas.openxmlformats.org/wordprocessingml/2006/main" xmlns:w14="http://schemas.microsoft.com/office/word/2010/wordml" xmlns:w15="http://schemas.microsoft.com/office/word/2012/wordml" xmlns:w16se="http://schemas.microsoft.com/office/word/2015/wordml/symex" xmlns:wpg="http://schemas.microsoft.com/office/word/2010/wordprocessingGroup" xmlns:wpi="http://schemas.microsoft.com/office/word/2010/wordprocessingInk" xmlns:wne="http://schemas.microsoft.com/office/word/2006/wordml" xmlns:wps="http://schemas.microsoft.com/office/word/2010/wordprocessingShape" mc:Ignorable="w14 w15 w16se wp14">
+<w:document xmlns:wpc="http://schemas.microsoft.com/office/word/2010/wordprocessingCanvas" xmlns:cx="http://schemas.microsoft.com/office/drawing/2014/chartex" xmlns:cx1="http://schemas.microsoft.com/office/drawing/2015/9/8/chartex" xmlns:cx2="http://schemas.microsoft.com/office/drawing/2015/10/21/chartex" xmlns:cx3="http://schemas.microsoft.com/office/drawing/2016/5/9/chartex" xmlns:cx4="http://schemas.microsoft.com/office/drawing/2016/5/10/chartex" xmlns:cx5="http://schemas.microsoft.com/office/drawing/2016/5/11/chartex" xmlns:cx6="http://schemas.microsoft.com/office/drawing/2016/5/12/chartex" xmlns:cx7="http://schemas.microsoft.com/office/drawing/2016/5/13/chartex" xmlns:cx8="http://schemas.microsoft.com/office/drawing/2016/5/14/chartex" xmlns:mc="http://schemas.openxmlformats.org/markup-compatibility/2006" xmlns:aink="http://schemas.microsoft.com/office/drawing/2016/ink" xmlns:am3d="http://schemas.microsoft.com/office/drawing/2017/model3d" xmlns:o="urn:schemas-microsoft-com:office:office" xmlns:r="http://schemas.openxmlformats.org/officeDocument/2006/relationships" xmlns:m="http://schemas.openxmlformats.org/officeDocument/2006/math" xmlns:v="urn:schemas-microsoft-com:vml" xmlns:wp14="http://schemas.microsoft.com/office/word/2010/wordprocessingDrawing" xmlns:wp="http://schemas.openxmlformats.org/drawingml/2006/wordprocessingDrawing" xmlns:w10="urn:schemas-microsoft-com:office:word" xmlns:w="http://schemas.openxmlformats.org/wordprocessingml/2006/main" xmlns:w14="http://schemas.microsoft.com/office/word/2010/wordml" xmlns:w15="http://schemas.microsoft.com/office/word/2012/wordml" xmlns:w16cid="http://schemas.microsoft.com/office/word/2016/wordml/cid" xmlns:w16se="http://schemas.microsoft.com/office/word/2015/wordml/symex" xmlns:wpg="http://schemas.microsoft.com/office/word/2010/wordprocessingGroup" xmlns:wpi="http://schemas.microsoft.com/office/word/2010/wordprocessingInk" xmlns:wne="http://schemas.microsoft.com/office/word/2006/wordml" xmlns:wps="http://schemas.microsoft.com/office/word/2010/wordprocessingShape" mc:Ignorable="w14 w15 w16se w16cid wp14">
   <w:body>
     <w:p>
       <w:pPr>
@@ -1498,8 +1498,10 @@
         <w:rPr>
           <w:rFonts w:hint="eastAsia"/>
         </w:rPr>
-        <w:t xml:space="preserve"> Python 3.6.1</w:t>
-      </w:r>
+        <w:t xml:space="preserve"> Python 3.6</w:t>
+      </w:r>
+      <w:bookmarkStart w:id="5" w:name="_GoBack"/>
+      <w:bookmarkEnd w:id="5"/>
       <w:r>
         <w:t xml:space="preserve"> </w:t>
       </w:r>
@@ -1538,7 +1540,7 @@
           <w:rPr>
             <w:rStyle w:val="a6"/>
           </w:rPr>
-          <w:t>https://www.python.org/ftp/python/3.6.1/python-3.6.1.exe</w:t>
+          <w:t>https://www.python.org/ftp/python/3.6.2/python-3.6.2.exe</w:t>
         </w:r>
       </w:hyperlink>
     </w:p>
@@ -1568,7 +1570,7 @@
           <w:rPr>
             <w:rStyle w:val="a6"/>
           </w:rPr>
-          <w:t>https://www.python.org/ftp/python/3.6.1/python-3.6.1-amd64.exe</w:t>
+          <w:t>https://www.python.org/ftp/python/3.6.2/python-3.6.2-amd64.exe</w:t>
         </w:r>
       </w:hyperlink>
     </w:p>
@@ -1634,8 +1636,8 @@
         <w:ind w:leftChars="0" w:left="839" w:hanging="357"/>
         <w:outlineLvl w:val="2"/>
       </w:pPr>
-      <w:bookmarkStart w:id="5" w:name="_Toc479253244"/>
-      <w:bookmarkStart w:id="6" w:name="_Toc480521108"/>
+      <w:bookmarkStart w:id="6" w:name="_Toc479253244"/>
+      <w:bookmarkStart w:id="7" w:name="_Toc480521108"/>
       <w:r>
         <w:rPr>
           <w:rFonts w:hint="eastAsia"/>
@@ -1648,8 +1650,8 @@
         </w:rPr>
         <w:t xml:space="preserve"> Python</w:t>
       </w:r>
-      <w:bookmarkEnd w:id="5"/>
       <w:bookmarkEnd w:id="6"/>
+      <w:bookmarkEnd w:id="7"/>
     </w:p>
     <w:p>
       <w:pPr>
@@ -1836,9 +1838,9 @@
       <w:pPr>
         <w:pStyle w:val="a"/>
       </w:pPr>
-      <w:bookmarkStart w:id="7" w:name="_Toc479253245"/>
-      <w:bookmarkStart w:id="8" w:name="_Ref480396098"/>
-      <w:bookmarkStart w:id="9" w:name="_Toc480521109"/>
+      <w:bookmarkStart w:id="8" w:name="_Toc479253245"/>
+      <w:bookmarkStart w:id="9" w:name="_Ref480396098"/>
+      <w:bookmarkStart w:id="10" w:name="_Toc480521109"/>
       <w:r>
         <w:rPr>
           <w:rFonts w:hint="eastAsia"/>
@@ -1858,9 +1860,9 @@
         </w:rPr>
         <w:t>篩選結果</w:t>
       </w:r>
-      <w:bookmarkEnd w:id="7"/>
       <w:bookmarkEnd w:id="8"/>
       <w:bookmarkEnd w:id="9"/>
+      <w:bookmarkEnd w:id="10"/>
     </w:p>
     <w:p/>
     <w:p>
@@ -1872,16 +1874,16 @@
         <w:ind w:left="839" w:hanging="357"/>
         <w:outlineLvl w:val="2"/>
       </w:pPr>
-      <w:bookmarkStart w:id="10" w:name="_Toc479253246"/>
-      <w:bookmarkStart w:id="11" w:name="_Toc480521110"/>
+      <w:bookmarkStart w:id="11" w:name="_Toc479253246"/>
+      <w:bookmarkStart w:id="12" w:name="_Toc480521110"/>
       <w:r>
         <w:rPr>
           <w:rFonts w:hint="eastAsia"/>
         </w:rPr>
         <w:t>抓取網站內容並建立本地資料庫</w:t>
       </w:r>
-      <w:bookmarkEnd w:id="10"/>
       <w:bookmarkEnd w:id="11"/>
+      <w:bookmarkEnd w:id="12"/>
     </w:p>
     <w:p>
       <w:pPr>
@@ -2167,8 +2169,8 @@
         <w:ind w:left="839" w:hanging="357"/>
         <w:outlineLvl w:val="2"/>
       </w:pPr>
-      <w:bookmarkStart w:id="12" w:name="_Toc479253247"/>
-      <w:bookmarkStart w:id="13" w:name="_Toc480521111"/>
+      <w:bookmarkStart w:id="13" w:name="_Toc479253247"/>
+      <w:bookmarkStart w:id="14" w:name="_Toc480521111"/>
       <w:r>
         <w:rPr>
           <w:rFonts w:hint="eastAsia"/>
@@ -2196,8 +2198,8 @@
         </w:rPr>
         <w:t>中的參數設定</w:t>
       </w:r>
-      <w:bookmarkEnd w:id="12"/>
       <w:bookmarkEnd w:id="13"/>
+      <w:bookmarkEnd w:id="14"/>
     </w:p>
     <w:p>
       <w:pPr>
@@ -2499,16 +2501,16 @@
         <w:ind w:left="839" w:hanging="357"/>
         <w:outlineLvl w:val="2"/>
       </w:pPr>
-      <w:bookmarkStart w:id="14" w:name="_Toc479253248"/>
-      <w:bookmarkStart w:id="15" w:name="_Toc480521112"/>
+      <w:bookmarkStart w:id="15" w:name="_Toc479253248"/>
+      <w:bookmarkStart w:id="16" w:name="_Toc480521112"/>
       <w:r>
         <w:rPr>
           <w:rFonts w:hint="eastAsia"/>
         </w:rPr>
         <w:t>從資料庫取出資料</w:t>
       </w:r>
-      <w:bookmarkEnd w:id="14"/>
       <w:bookmarkEnd w:id="15"/>
+      <w:bookmarkEnd w:id="16"/>
     </w:p>
     <w:p>
       <w:pPr>
@@ -3020,7 +3022,7 @@
       <w:pPr>
         <w:pStyle w:val="a"/>
       </w:pPr>
-      <w:bookmarkStart w:id="16" w:name="_Toc480521113"/>
+      <w:bookmarkStart w:id="17" w:name="_Toc480521113"/>
       <w:r>
         <w:rPr>
           <w:rFonts w:hint="eastAsia"/>
@@ -3040,7 +3042,7 @@
         </w:rPr>
         <w:t>交叉查榜</w:t>
       </w:r>
-      <w:bookmarkEnd w:id="16"/>
+      <w:bookmarkEnd w:id="17"/>
     </w:p>
     <w:p/>
     <w:p>
@@ -3071,7 +3073,7 @@
         </w:numPr>
         <w:outlineLvl w:val="2"/>
       </w:pPr>
-      <w:bookmarkStart w:id="17" w:name="_Toc480521114"/>
+      <w:bookmarkStart w:id="18" w:name="_Toc480521114"/>
       <w:r>
         <w:rPr>
           <w:rFonts w:hint="eastAsia"/>
@@ -3153,7 +3155,7 @@
         </w:rPr>
         <w:t>篩選結果</w:t>
       </w:r>
-      <w:bookmarkEnd w:id="17"/>
+      <w:bookmarkEnd w:id="18"/>
       <w:r>
         <w:rPr>
           <w:b/>
@@ -3327,7 +3329,7 @@
         </w:numPr>
         <w:outlineLvl w:val="2"/>
       </w:pPr>
-      <w:bookmarkStart w:id="18" w:name="_Toc480521115"/>
+      <w:bookmarkStart w:id="19" w:name="_Toc480521115"/>
       <w:r>
         <w:rPr>
           <w:rFonts w:hint="eastAsia"/>
@@ -3355,7 +3357,7 @@
         </w:rPr>
         <w:t>中</w:t>
       </w:r>
-      <w:bookmarkEnd w:id="18"/>
+      <w:bookmarkEnd w:id="19"/>
     </w:p>
     <w:tbl>
       <w:tblPr>
@@ -3518,7 +3520,7 @@
         </w:numPr>
         <w:outlineLvl w:val="2"/>
       </w:pPr>
-      <w:bookmarkStart w:id="19" w:name="_Toc480521116"/>
+      <w:bookmarkStart w:id="20" w:name="_Toc480521116"/>
       <w:r>
         <w:rPr>
           <w:rFonts w:hint="eastAsia"/>
@@ -3534,7 +3536,7 @@
       <w:r>
         <w:t>do_cross.bat</w:t>
       </w:r>
-      <w:bookmarkEnd w:id="19"/>
+      <w:bookmarkEnd w:id="20"/>
     </w:p>
     <w:p>
       <w:pPr>
@@ -3544,7 +3546,7 @@
         </w:numPr>
         <w:outlineLvl w:val="2"/>
       </w:pPr>
-      <w:bookmarkStart w:id="20" w:name="_Toc480521117"/>
+      <w:bookmarkStart w:id="21" w:name="_Toc480521117"/>
       <w:r>
         <w:rPr>
           <w:rFonts w:hint="eastAsia"/>
@@ -3577,7 +3579,7 @@
         </w:rPr>
         <w:t>後關閉</w:t>
       </w:r>
-      <w:bookmarkEnd w:id="20"/>
+      <w:bookmarkEnd w:id="21"/>
     </w:p>
     <w:p>
       <w:pPr>
@@ -3587,7 +3589,7 @@
         </w:numPr>
         <w:outlineLvl w:val="2"/>
       </w:pPr>
-      <w:bookmarkStart w:id="21" w:name="_Toc480521118"/>
+      <w:bookmarkStart w:id="22" w:name="_Toc480521118"/>
       <w:r>
         <w:t>r</w:t>
       </w:r>
@@ -3645,7 +3647,7 @@
         </w:rPr>
         <w:t>。</w:t>
       </w:r>
-      <w:bookmarkEnd w:id="21"/>
+      <w:bookmarkEnd w:id="22"/>
     </w:p>
     <w:p>
       <w:pPr>
@@ -3731,10 +3733,7 @@
       </w:r>
     </w:p>
     <w:p/>
-    <w:p>
-      <w:bookmarkStart w:id="22" w:name="_GoBack"/>
-      <w:bookmarkEnd w:id="22"/>
-    </w:p>
+    <w:p/>
     <w:sectPr>
       <w:pgSz w:w="11906" w:h="16838"/>
       <w:pgMar w:top="720" w:right="720" w:bottom="720" w:left="720" w:header="851" w:footer="992" w:gutter="0"/>
@@ -3746,7 +3745,7 @@
 </file>
 
 <file path=word/endnotes.xml><?xml version="1.0" encoding="utf-8"?>
-<w:endnotes xmlns:wpc="http://schemas.microsoft.com/office/word/2010/wordprocessingCanvas" xmlns:cx="http://schemas.microsoft.com/office/drawing/2014/chartex" xmlns:cx1="http://schemas.microsoft.com/office/drawing/2015/9/8/chartex" xmlns:cx2="http://schemas.microsoft.com/office/drawing/2015/10/21/chartex" xmlns:cx3="http://schemas.microsoft.com/office/drawing/2016/5/9/chartex" xmlns:cx4="http://schemas.microsoft.com/office/drawing/2016/5/10/chartex" xmlns:cx5="http://schemas.microsoft.com/office/drawing/2016/5/11/chartex" xmlns:cx6="http://schemas.microsoft.com/office/drawing/2016/5/12/chartex" xmlns:cx7="http://schemas.microsoft.com/office/drawing/2016/5/13/chartex" xmlns:cx8="http://schemas.microsoft.com/office/drawing/2016/5/14/chartex" xmlns:mc="http://schemas.openxmlformats.org/markup-compatibility/2006" xmlns:aink="http://schemas.microsoft.com/office/drawing/2016/ink" xmlns:o="urn:schemas-microsoft-com:office:office" xmlns:r="http://schemas.openxmlformats.org/officeDocument/2006/relationships" xmlns:m="http://schemas.openxmlformats.org/officeDocument/2006/math" xmlns:v="urn:schemas-microsoft-com:vml" xmlns:wp14="http://schemas.microsoft.com/office/word/2010/wordprocessingDrawing" xmlns:wp="http://schemas.openxmlformats.org/drawingml/2006/wordprocessingDrawing" xmlns:w10="urn:schemas-microsoft-com:office:word" xmlns:w="http://schemas.openxmlformats.org/wordprocessingml/2006/main" xmlns:w14="http://schemas.microsoft.com/office/word/2010/wordml" xmlns:w15="http://schemas.microsoft.com/office/word/2012/wordml" xmlns:w16se="http://schemas.microsoft.com/office/word/2015/wordml/symex" xmlns:wpg="http://schemas.microsoft.com/office/word/2010/wordprocessingGroup" xmlns:wpi="http://schemas.microsoft.com/office/word/2010/wordprocessingInk" xmlns:wne="http://schemas.microsoft.com/office/word/2006/wordml" xmlns:wps="http://schemas.microsoft.com/office/word/2010/wordprocessingShape" mc:Ignorable="w14 w15 w16se wp14">
+<w:endnotes xmlns:wpc="http://schemas.microsoft.com/office/word/2010/wordprocessingCanvas" xmlns:cx="http://schemas.microsoft.com/office/drawing/2014/chartex" xmlns:cx1="http://schemas.microsoft.com/office/drawing/2015/9/8/chartex" xmlns:cx2="http://schemas.microsoft.com/office/drawing/2015/10/21/chartex" xmlns:cx3="http://schemas.microsoft.com/office/drawing/2016/5/9/chartex" xmlns:cx4="http://schemas.microsoft.com/office/drawing/2016/5/10/chartex" xmlns:cx5="http://schemas.microsoft.com/office/drawing/2016/5/11/chartex" xmlns:cx6="http://schemas.microsoft.com/office/drawing/2016/5/12/chartex" xmlns:cx7="http://schemas.microsoft.com/office/drawing/2016/5/13/chartex" xmlns:cx8="http://schemas.microsoft.com/office/drawing/2016/5/14/chartex" xmlns:mc="http://schemas.openxmlformats.org/markup-compatibility/2006" xmlns:aink="http://schemas.microsoft.com/office/drawing/2016/ink" xmlns:am3d="http://schemas.microsoft.com/office/drawing/2017/model3d" xmlns:o="urn:schemas-microsoft-com:office:office" xmlns:r="http://schemas.openxmlformats.org/officeDocument/2006/relationships" xmlns:m="http://schemas.openxmlformats.org/officeDocument/2006/math" xmlns:v="urn:schemas-microsoft-com:vml" xmlns:wp14="http://schemas.microsoft.com/office/word/2010/wordprocessingDrawing" xmlns:wp="http://schemas.openxmlformats.org/drawingml/2006/wordprocessingDrawing" xmlns:w10="urn:schemas-microsoft-com:office:word" xmlns:w="http://schemas.openxmlformats.org/wordprocessingml/2006/main" xmlns:w14="http://schemas.microsoft.com/office/word/2010/wordml" xmlns:w15="http://schemas.microsoft.com/office/word/2012/wordml" xmlns:w16cid="http://schemas.microsoft.com/office/word/2016/wordml/cid" xmlns:w16se="http://schemas.microsoft.com/office/word/2015/wordml/symex" xmlns:wpg="http://schemas.microsoft.com/office/word/2010/wordprocessingGroup" xmlns:wpi="http://schemas.microsoft.com/office/word/2010/wordprocessingInk" xmlns:wne="http://schemas.microsoft.com/office/word/2006/wordml" xmlns:wps="http://schemas.microsoft.com/office/word/2010/wordprocessingShape" mc:Ignorable="w14 w15 w16se w16cid wp14">
   <w:endnote w:type="separator" w:id="-1">
     <w:p>
       <w:r>
@@ -3765,7 +3764,7 @@
 </file>
 
 <file path=word/footnotes.xml><?xml version="1.0" encoding="utf-8"?>
-<w:footnotes xmlns:wpc="http://schemas.microsoft.com/office/word/2010/wordprocessingCanvas" xmlns:cx="http://schemas.microsoft.com/office/drawing/2014/chartex" xmlns:cx1="http://schemas.microsoft.com/office/drawing/2015/9/8/chartex" xmlns:cx2="http://schemas.microsoft.com/office/drawing/2015/10/21/chartex" xmlns:cx3="http://schemas.microsoft.com/office/drawing/2016/5/9/chartex" xmlns:cx4="http://schemas.microsoft.com/office/drawing/2016/5/10/chartex" xmlns:cx5="http://schemas.microsoft.com/office/drawing/2016/5/11/chartex" xmlns:cx6="http://schemas.microsoft.com/office/drawing/2016/5/12/chartex" xmlns:cx7="http://schemas.microsoft.com/office/drawing/2016/5/13/chartex" xmlns:cx8="http://schemas.microsoft.com/office/drawing/2016/5/14/chartex" xmlns:mc="http://schemas.openxmlformats.org/markup-compatibility/2006" xmlns:aink="http://schemas.microsoft.com/office/drawing/2016/ink" xmlns:o="urn:schemas-microsoft-com:office:office" xmlns:r="http://schemas.openxmlformats.org/officeDocument/2006/relationships" xmlns:m="http://schemas.openxmlformats.org/officeDocument/2006/math" xmlns:v="urn:schemas-microsoft-com:vml" xmlns:wp14="http://schemas.microsoft.com/office/word/2010/wordprocessingDrawing" xmlns:wp="http://schemas.openxmlformats.org/drawingml/2006/wordprocessingDrawing" xmlns:w10="urn:schemas-microsoft-com:office:word" xmlns:w="http://schemas.openxmlformats.org/wordprocessingml/2006/main" xmlns:w14="http://schemas.microsoft.com/office/word/2010/wordml" xmlns:w15="http://schemas.microsoft.com/office/word/2012/wordml" xmlns:w16se="http://schemas.microsoft.com/office/word/2015/wordml/symex" xmlns:wpg="http://schemas.microsoft.com/office/word/2010/wordprocessingGroup" xmlns:wpi="http://schemas.microsoft.com/office/word/2010/wordprocessingInk" xmlns:wne="http://schemas.microsoft.com/office/word/2006/wordml" xmlns:wps="http://schemas.microsoft.com/office/word/2010/wordprocessingShape" mc:Ignorable="w14 w15 w16se wp14">
+<w:footnotes xmlns:wpc="http://schemas.microsoft.com/office/word/2010/wordprocessingCanvas" xmlns:cx="http://schemas.microsoft.com/office/drawing/2014/chartex" xmlns:cx1="http://schemas.microsoft.com/office/drawing/2015/9/8/chartex" xmlns:cx2="http://schemas.microsoft.com/office/drawing/2015/10/21/chartex" xmlns:cx3="http://schemas.microsoft.com/office/drawing/2016/5/9/chartex" xmlns:cx4="http://schemas.microsoft.com/office/drawing/2016/5/10/chartex" xmlns:cx5="http://schemas.microsoft.com/office/drawing/2016/5/11/chartex" xmlns:cx6="http://schemas.microsoft.com/office/drawing/2016/5/12/chartex" xmlns:cx7="http://schemas.microsoft.com/office/drawing/2016/5/13/chartex" xmlns:cx8="http://schemas.microsoft.com/office/drawing/2016/5/14/chartex" xmlns:mc="http://schemas.openxmlformats.org/markup-compatibility/2006" xmlns:aink="http://schemas.microsoft.com/office/drawing/2016/ink" xmlns:am3d="http://schemas.microsoft.com/office/drawing/2017/model3d" xmlns:o="urn:schemas-microsoft-com:office:office" xmlns:r="http://schemas.openxmlformats.org/officeDocument/2006/relationships" xmlns:m="http://schemas.openxmlformats.org/officeDocument/2006/math" xmlns:v="urn:schemas-microsoft-com:vml" xmlns:wp14="http://schemas.microsoft.com/office/word/2010/wordprocessingDrawing" xmlns:wp="http://schemas.openxmlformats.org/drawingml/2006/wordprocessingDrawing" xmlns:w10="urn:schemas-microsoft-com:office:word" xmlns:w="http://schemas.openxmlformats.org/wordprocessingml/2006/main" xmlns:w14="http://schemas.microsoft.com/office/word/2010/wordml" xmlns:w15="http://schemas.microsoft.com/office/word/2012/wordml" xmlns:w16cid="http://schemas.microsoft.com/office/word/2016/wordml/cid" xmlns:w16se="http://schemas.microsoft.com/office/word/2015/wordml/symex" xmlns:wpg="http://schemas.microsoft.com/office/word/2010/wordprocessingGroup" xmlns:wpi="http://schemas.microsoft.com/office/word/2010/wordprocessingInk" xmlns:wne="http://schemas.microsoft.com/office/word/2006/wordml" xmlns:wps="http://schemas.microsoft.com/office/word/2010/wordprocessingShape" mc:Ignorable="w14 w15 w16se w16cid wp14">
   <w:footnote w:type="separator" w:id="-1">
     <w:p>
       <w:r>
@@ -3784,7 +3783,7 @@
 </file>
 
 <file path=word/numbering.xml><?xml version="1.0" encoding="utf-8"?>
-<w:numbering xmlns:wpc="http://schemas.microsoft.com/office/word/2010/wordprocessingCanvas" xmlns:cx="http://schemas.microsoft.com/office/drawing/2014/chartex" xmlns:cx1="http://schemas.microsoft.com/office/drawing/2015/9/8/chartex" xmlns:cx2="http://schemas.microsoft.com/office/drawing/2015/10/21/chartex" xmlns:cx3="http://schemas.microsoft.com/office/drawing/2016/5/9/chartex" xmlns:cx4="http://schemas.microsoft.com/office/drawing/2016/5/10/chartex" xmlns:cx5="http://schemas.microsoft.com/office/drawing/2016/5/11/chartex" xmlns:cx6="http://schemas.microsoft.com/office/drawing/2016/5/12/chartex" xmlns:cx7="http://schemas.microsoft.com/office/drawing/2016/5/13/chartex" xmlns:cx8="http://schemas.microsoft.com/office/drawing/2016/5/14/chartex" xmlns:mc="http://schemas.openxmlformats.org/markup-compatibility/2006" xmlns:aink="http://schemas.microsoft.com/office/drawing/2016/ink" xmlns:o="urn:schemas-microsoft-com:office:office" xmlns:r="http://schemas.openxmlformats.org/officeDocument/2006/relationships" xmlns:m="http://schemas.openxmlformats.org/officeDocument/2006/math" xmlns:v="urn:schemas-microsoft-com:vml" xmlns:wp14="http://schemas.microsoft.com/office/word/2010/wordprocessingDrawing" xmlns:wp="http://schemas.openxmlformats.org/drawingml/2006/wordprocessingDrawing" xmlns:w10="urn:schemas-microsoft-com:office:word" xmlns:w="http://schemas.openxmlformats.org/wordprocessingml/2006/main" xmlns:w14="http://schemas.microsoft.com/office/word/2010/wordml" xmlns:w15="http://schemas.microsoft.com/office/word/2012/wordml" xmlns:w16se="http://schemas.microsoft.com/office/word/2015/wordml/symex" xmlns:wpg="http://schemas.microsoft.com/office/word/2010/wordprocessingGroup" xmlns:wpi="http://schemas.microsoft.com/office/word/2010/wordprocessingInk" xmlns:wne="http://schemas.microsoft.com/office/word/2006/wordml" xmlns:wps="http://schemas.microsoft.com/office/word/2010/wordprocessingShape" mc:Ignorable="w14 w15 w16se wp14">
+<w:numbering xmlns:wpc="http://schemas.microsoft.com/office/word/2010/wordprocessingCanvas" xmlns:cx="http://schemas.microsoft.com/office/drawing/2014/chartex" xmlns:cx1="http://schemas.microsoft.com/office/drawing/2015/9/8/chartex" xmlns:cx2="http://schemas.microsoft.com/office/drawing/2015/10/21/chartex" xmlns:cx3="http://schemas.microsoft.com/office/drawing/2016/5/9/chartex" xmlns:cx4="http://schemas.microsoft.com/office/drawing/2016/5/10/chartex" xmlns:cx5="http://schemas.microsoft.com/office/drawing/2016/5/11/chartex" xmlns:cx6="http://schemas.microsoft.com/office/drawing/2016/5/12/chartex" xmlns:cx7="http://schemas.microsoft.com/office/drawing/2016/5/13/chartex" xmlns:cx8="http://schemas.microsoft.com/office/drawing/2016/5/14/chartex" xmlns:mc="http://schemas.openxmlformats.org/markup-compatibility/2006" xmlns:aink="http://schemas.microsoft.com/office/drawing/2016/ink" xmlns:am3d="http://schemas.microsoft.com/office/drawing/2017/model3d" xmlns:o="urn:schemas-microsoft-com:office:office" xmlns:r="http://schemas.openxmlformats.org/officeDocument/2006/relationships" xmlns:m="http://schemas.openxmlformats.org/officeDocument/2006/math" xmlns:v="urn:schemas-microsoft-com:vml" xmlns:wp14="http://schemas.microsoft.com/office/word/2010/wordprocessingDrawing" xmlns:wp="http://schemas.openxmlformats.org/drawingml/2006/wordprocessingDrawing" xmlns:w10="urn:schemas-microsoft-com:office:word" xmlns:w="http://schemas.openxmlformats.org/wordprocessingml/2006/main" xmlns:w14="http://schemas.microsoft.com/office/word/2010/wordml" xmlns:w15="http://schemas.microsoft.com/office/word/2012/wordml" xmlns:w16cid="http://schemas.microsoft.com/office/word/2016/wordml/cid" xmlns:w16se="http://schemas.microsoft.com/office/word/2015/wordml/symex" xmlns:wpg="http://schemas.microsoft.com/office/word/2010/wordprocessingGroup" xmlns:wpi="http://schemas.microsoft.com/office/word/2010/wordprocessingInk" xmlns:wne="http://schemas.microsoft.com/office/word/2006/wordml" xmlns:wps="http://schemas.microsoft.com/office/word/2010/wordprocessingShape" mc:Ignorable="w14 w15 w16se w16cid wp14">
   <w:abstractNum w:abstractNumId="0" w15:restartNumberingAfterBreak="0">
     <w:nsid w:val="050D6D15"/>
     <w:multiLevelType w:val="hybridMultilevel"/>
@@ -4910,7 +4909,7 @@
 </file>
 
 <file path=word/styles.xml><?xml version="1.0" encoding="utf-8"?>
-<w:styles xmlns:mc="http://schemas.openxmlformats.org/markup-compatibility/2006" xmlns:r="http://schemas.openxmlformats.org/officeDocument/2006/relationships" xmlns:w="http://schemas.openxmlformats.org/wordprocessingml/2006/main" xmlns:w14="http://schemas.microsoft.com/office/word/2010/wordml" xmlns:w15="http://schemas.microsoft.com/office/word/2012/wordml" xmlns:w16se="http://schemas.microsoft.com/office/word/2015/wordml/symex" mc:Ignorable="w14 w15 w16se">
+<w:styles xmlns:mc="http://schemas.openxmlformats.org/markup-compatibility/2006" xmlns:r="http://schemas.openxmlformats.org/officeDocument/2006/relationships" xmlns:w="http://schemas.openxmlformats.org/wordprocessingml/2006/main" xmlns:w14="http://schemas.microsoft.com/office/word/2010/wordml" xmlns:w15="http://schemas.microsoft.com/office/word/2012/wordml" xmlns:w16cid="http://schemas.microsoft.com/office/word/2016/wordml/cid" xmlns:w16se="http://schemas.microsoft.com/office/word/2015/wordml/symex" mc:Ignorable="w14 w15 w16se w16cid">
   <w:docDefaults>
     <w:rPrDefault>
       <w:rPr>
@@ -4920,7 +4919,7 @@
     </w:rPrDefault>
     <w:pPrDefault/>
   </w:docDefaults>
-  <w:latentStyles w:defLockedState="0" w:defUIPriority="99" w:defSemiHidden="0" w:defUnhideWhenUsed="0" w:defQFormat="0" w:count="374">
+  <w:latentStyles w:defLockedState="0" w:defUIPriority="99" w:defSemiHidden="0" w:defUnhideWhenUsed="0" w:defQFormat="0" w:count="375">
     <w:lsdException w:name="Normal" w:uiPriority="0" w:qFormat="1"/>
     <w:lsdException w:name="heading 1" w:uiPriority="9" w:qFormat="1"/>
     <w:lsdException w:name="heading 2" w:semiHidden="1" w:uiPriority="9" w:unhideWhenUsed="1" w:qFormat="1"/>
@@ -5026,7 +5025,6 @@
     <w:lsdException w:name="HTML Sample" w:semiHidden="1" w:unhideWhenUsed="1"/>
     <w:lsdException w:name="HTML Typewriter" w:semiHidden="1" w:unhideWhenUsed="1"/>
     <w:lsdException w:name="HTML Variable" w:semiHidden="1" w:unhideWhenUsed="1"/>
-    <w:lsdException w:name="Normal Table" w:semiHidden="1" w:unhideWhenUsed="1"/>
     <w:lsdException w:name="annotation subject" w:semiHidden="1" w:unhideWhenUsed="1"/>
     <w:lsdException w:name="No List" w:semiHidden="1" w:unhideWhenUsed="1"/>
     <w:lsdException w:name="Outline List 1" w:semiHidden="1" w:unhideWhenUsed="1"/>
@@ -5073,10 +5071,8 @@
     <w:lsdException w:name="Table Subtle 2" w:semiHidden="1" w:unhideWhenUsed="1"/>
     <w:lsdException w:name="Table Web 1" w:semiHidden="1" w:unhideWhenUsed="1"/>
     <w:lsdException w:name="Table Web 2" w:semiHidden="1" w:unhideWhenUsed="1"/>
-    <w:lsdException w:name="Table Web 3" w:semiHidden="1" w:unhideWhenUsed="1"/>
     <w:lsdException w:name="Balloon Text" w:semiHidden="1" w:unhideWhenUsed="1"/>
     <w:lsdException w:name="Table Grid" w:uiPriority="39"/>
-    <w:lsdException w:name="Table Theme" w:semiHidden="1" w:unhideWhenUsed="1"/>
     <w:lsdException w:name="Placeholder Text" w:semiHidden="1"/>
     <w:lsdException w:name="No Spacing" w:uiPriority="1" w:qFormat="1"/>
     <w:lsdException w:name="Light Shading" w:uiPriority="60"/>
@@ -5295,6 +5291,7 @@
     <w:lsdException w:name="Mention" w:semiHidden="1" w:unhideWhenUsed="1"/>
     <w:lsdException w:name="Smart Hyperlink" w:semiHidden="1" w:unhideWhenUsed="1"/>
     <w:lsdException w:name="Hashtag" w:semiHidden="1" w:unhideWhenUsed="1"/>
+    <w:lsdException w:name="Unresolved Mention" w:semiHidden="1" w:unhideWhenUsed="1"/>
   </w:latentStyles>
   <w:style w:type="paragraph" w:default="1" w:styleId="a0">
     <w:name w:val="Normal"/>
@@ -5544,6 +5541,18 @@
     <w:rsid w:val="00B568D2"/>
     <w:rPr>
       <w:color w:val="2B579A"/>
+      <w:shd w:val="clear" w:color="auto" w:fill="E6E6E6"/>
+    </w:rPr>
+  </w:style>
+  <w:style w:type="character" w:styleId="ae">
+    <w:name w:val="Unresolved Mention"/>
+    <w:basedOn w:val="a1"/>
+    <w:uiPriority w:val="99"/>
+    <w:semiHidden/>
+    <w:unhideWhenUsed/>
+    <w:rsid w:val="00EA03FE"/>
+    <w:rPr>
+      <w:color w:val="808080"/>
       <w:shd w:val="clear" w:color="auto" w:fill="E6E6E6"/>
     </w:rPr>
   </w:style>
@@ -5816,7 +5825,7 @@
 </file>
 
 <file path=customXml/itemProps1.xml><?xml version="1.0" encoding="utf-8"?>
-<ds:datastoreItem xmlns:ds="http://schemas.openxmlformats.org/officeDocument/2006/customXml" ds:itemID="{21C01C0D-B809-4F03-BF2A-29E19305AC20}">
+<ds:datastoreItem xmlns:ds="http://schemas.openxmlformats.org/officeDocument/2006/customXml" ds:itemID="{FE08FB05-D037-4B5B-A19E-01B52A27E264}">
   <ds:schemaRefs>
     <ds:schemaRef ds:uri="http://schemas.openxmlformats.org/officeDocument/2006/bibliography"/>
   </ds:schemaRefs>

</xml_diff>

<commit_message>
Let user provide the URL of 第一階段篩選結果 homepage
</commit_message>
<xml_diff>
--- a/使用說明.docx
+++ b/使用說明.docx
@@ -118,6 +118,8 @@
         </w:rPr>
       </w:sdtEndPr>
       <w:sdtContent>
+        <w:bookmarkStart w:id="1" w:name="_GoBack" w:displacedByCustomXml="prev"/>
+        <w:bookmarkEnd w:id="1" w:displacedByCustomXml="prev"/>
         <w:p>
           <w:pPr>
             <w:pStyle w:val="a7"/>
@@ -134,17 +136,7 @@
               <w:sz w:val="44"/>
               <w:lang w:val="zh-TW"/>
             </w:rPr>
-            <w:t>目</w:t>
-          </w:r>
-          <w:bookmarkStart w:id="1" w:name="_GoBack"/>
-          <w:bookmarkEnd w:id="1"/>
-          <w:r>
-            <w:rPr>
-              <w:rFonts w:ascii="標楷體" w:eastAsia="標楷體" w:hAnsi="標楷體" w:hint="eastAsia"/>
-              <w:sz w:val="44"/>
-              <w:lang w:val="zh-TW"/>
-            </w:rPr>
-            <w:t>錄</w:t>
+            <w:t>目錄</w:t>
           </w:r>
         </w:p>
         <w:p>
@@ -168,7 +160,7 @@
           <w:r>
             <w:fldChar w:fldCharType="separate"/>
           </w:r>
-          <w:hyperlink w:anchor="_Toc505263143" w:history="1">
+          <w:hyperlink w:anchor="_Toc510050745" w:history="1">
             <w:r>
               <w:rPr>
                 <w:rStyle w:val="a6"/>
@@ -211,7 +203,7 @@
                 <w:noProof/>
                 <w:webHidden/>
               </w:rPr>
-              <w:instrText xml:space="preserve"> PAGEREF _Toc505263143 \h </w:instrText>
+              <w:instrText xml:space="preserve"> PAGEREF _Toc510050745 \h </w:instrText>
             </w:r>
             <w:r>
               <w:rPr>
@@ -254,7 +246,7 @@
               <w:noProof/>
             </w:rPr>
           </w:pPr>
-          <w:hyperlink w:anchor="_Toc505263144" w:history="1">
+          <w:hyperlink w:anchor="_Toc510050746" w:history="1">
             <w:r>
               <w:rPr>
                 <w:rStyle w:val="a6"/>
@@ -282,15 +274,7 @@
                 <w:rStyle w:val="a6"/>
                 <w:noProof/>
               </w:rPr>
-              <w:t xml:space="preserve"> Python 3.6 </w:t>
-            </w:r>
-            <w:r>
-              <w:rPr>
-                <w:rStyle w:val="a6"/>
-                <w:rFonts w:hint="eastAsia"/>
-                <w:noProof/>
-              </w:rPr>
-              <w:t>（或更高版本）</w:t>
+              <w:t xml:space="preserve"> Python 3.6</w:t>
             </w:r>
             <w:r>
               <w:rPr>
@@ -311,7 +295,7 @@
                 <w:noProof/>
                 <w:webHidden/>
               </w:rPr>
-              <w:instrText xml:space="preserve"> PAGEREF _Toc505263144 \h </w:instrText>
+              <w:instrText xml:space="preserve"> PAGEREF _Toc510050746 \h </w:instrText>
             </w:r>
             <w:r>
               <w:rPr>
@@ -354,7 +338,7 @@
               <w:noProof/>
             </w:rPr>
           </w:pPr>
-          <w:hyperlink w:anchor="_Toc505263145" w:history="1">
+          <w:hyperlink w:anchor="_Toc510050747" w:history="1">
             <w:r>
               <w:rPr>
                 <w:rStyle w:val="a6"/>
@@ -403,7 +387,122 @@
                 <w:noProof/>
                 <w:webHidden/>
               </w:rPr>
-              <w:instrText xml:space="preserve"> PAGEREF _Toc505263145 \h </w:instrText>
+              <w:instrText xml:space="preserve"> PAGEREF _Toc510050747 \h </w:instrText>
+            </w:r>
+            <w:r>
+              <w:rPr>
+                <w:noProof/>
+                <w:webHidden/>
+              </w:rPr>
+            </w:r>
+            <w:r>
+              <w:rPr>
+                <w:noProof/>
+                <w:webHidden/>
+              </w:rPr>
+              <w:fldChar w:fldCharType="separate"/>
+            </w:r>
+            <w:r>
+              <w:rPr>
+                <w:noProof/>
+                <w:webHidden/>
+              </w:rPr>
+              <w:t>2</w:t>
+            </w:r>
+            <w:r>
+              <w:rPr>
+                <w:noProof/>
+                <w:webHidden/>
+              </w:rPr>
+              <w:fldChar w:fldCharType="end"/>
+            </w:r>
+          </w:hyperlink>
+        </w:p>
+        <w:p>
+          <w:pPr>
+            <w:pStyle w:val="3"/>
+            <w:tabs>
+              <w:tab w:val="left" w:pos="1440"/>
+              <w:tab w:val="right" w:leader="dot" w:pos="10456"/>
+            </w:tabs>
+            <w:rPr>
+              <w:rFonts w:asciiTheme="minorHAnsi" w:eastAsiaTheme="minorEastAsia" w:hAnsiTheme="minorHAnsi" w:cstheme="minorBidi"/>
+              <w:noProof/>
+            </w:rPr>
+          </w:pPr>
+          <w:hyperlink w:anchor="_Toc510050748" w:history="1">
+            <w:r>
+              <w:rPr>
+                <w:rStyle w:val="a6"/>
+                <w:noProof/>
+              </w:rPr>
+              <w:t>3.</w:t>
+            </w:r>
+            <w:r>
+              <w:rPr>
+                <w:rFonts w:asciiTheme="minorHAnsi" w:eastAsiaTheme="minorEastAsia" w:hAnsiTheme="minorHAnsi" w:cstheme="minorBidi"/>
+                <w:noProof/>
+              </w:rPr>
+              <w:tab/>
+            </w:r>
+            <w:r>
+              <w:rPr>
+                <w:rStyle w:val="a6"/>
+                <w:rFonts w:hint="eastAsia"/>
+                <w:noProof/>
+              </w:rPr>
+              <w:t>雙擊</w:t>
+            </w:r>
+            <w:r>
+              <w:rPr>
+                <w:rStyle w:val="a6"/>
+                <w:noProof/>
+              </w:rPr>
+              <w:t xml:space="preserve"> install_requirements.bat </w:t>
+            </w:r>
+            <w:r>
+              <w:rPr>
+                <w:rStyle w:val="a6"/>
+                <w:rFonts w:hint="eastAsia"/>
+                <w:noProof/>
+              </w:rPr>
+              <w:t>安裝所需的</w:t>
+            </w:r>
+            <w:r>
+              <w:rPr>
+                <w:rStyle w:val="a6"/>
+                <w:noProof/>
+              </w:rPr>
+              <w:t xml:space="preserve"> Python</w:t>
+            </w:r>
+            <w:r>
+              <w:rPr>
+                <w:rStyle w:val="a6"/>
+                <w:rFonts w:hint="eastAsia"/>
+                <w:noProof/>
+              </w:rPr>
+              <w:t>套件</w:t>
+            </w:r>
+            <w:r>
+              <w:rPr>
+                <w:noProof/>
+                <w:webHidden/>
+              </w:rPr>
+              <w:tab/>
+            </w:r>
+            <w:r>
+              <w:rPr>
+                <w:noProof/>
+                <w:webHidden/>
+              </w:rPr>
+              <w:fldChar w:fldCharType="begin"/>
+            </w:r>
+            <w:r>
+              <w:rPr>
+                <w:noProof/>
+                <w:webHidden/>
+              </w:rPr>
+              <w:instrText xml:space="preserve"> PAGEREF _Toc510050748 \h </w:instrText>
             </w:r>
             <w:r>
               <w:rPr>
@@ -446,7 +545,7 @@
               <w:noProof/>
             </w:rPr>
           </w:pPr>
-          <w:hyperlink w:anchor="_Toc505263146" w:history="1">
+          <w:hyperlink w:anchor="_Toc510050749" w:history="1">
             <w:r>
               <w:rPr>
                 <w:rStyle w:val="a6"/>
@@ -504,7 +603,7 @@
                 <w:noProof/>
                 <w:webHidden/>
               </w:rPr>
-              <w:instrText xml:space="preserve"> PAGEREF _Toc505263146 \h </w:instrText>
+              <w:instrText xml:space="preserve"> PAGEREF _Toc510050749 \h </w:instrText>
             </w:r>
             <w:r>
               <w:rPr>
@@ -547,7 +646,7 @@
               <w:noProof/>
             </w:rPr>
           </w:pPr>
-          <w:hyperlink w:anchor="_Toc505263147" w:history="1">
+          <w:hyperlink w:anchor="_Toc510050750" w:history="1">
             <w:r>
               <w:rPr>
                 <w:rStyle w:val="a6"/>
@@ -568,7 +667,22 @@
                 <w:rFonts w:hint="eastAsia"/>
                 <w:noProof/>
               </w:rPr>
-              <w:t>抓取網站內容並建立本地資料庫</w:t>
+              <w:t>修改</w:t>
+            </w:r>
+            <w:r>
+              <w:rPr>
+                <w:rStyle w:val="a6"/>
+                <w:noProof/>
+              </w:rPr>
+              <w:t xml:space="preserve"> do_ crawl.bat </w:t>
+            </w:r>
+            <w:r>
+              <w:rPr>
+                <w:rStyle w:val="a6"/>
+                <w:rFonts w:hint="eastAsia"/>
+                <w:noProof/>
+              </w:rPr>
+              <w:t>中的參數設定</w:t>
             </w:r>
             <w:r>
               <w:rPr>
@@ -589,7 +703,7 @@
                 <w:noProof/>
                 <w:webHidden/>
               </w:rPr>
-              <w:instrText xml:space="preserve"> PAGEREF _Toc505263147 \h </w:instrText>
+              <w:instrText xml:space="preserve"> PAGEREF _Toc510050750 \h </w:instrText>
             </w:r>
             <w:r>
               <w:rPr>
@@ -632,7 +746,7 @@
               <w:noProof/>
             </w:rPr>
           </w:pPr>
-          <w:hyperlink w:anchor="_Toc505263148" w:history="1">
+          <w:hyperlink w:anchor="_Toc510050751" w:history="1">
             <w:r>
               <w:rPr>
                 <w:rStyle w:val="a6"/>
@@ -653,22 +767,7 @@
                 <w:rFonts w:hint="eastAsia"/>
                 <w:noProof/>
               </w:rPr>
-              <w:t>修改</w:t>
-            </w:r>
-            <w:r>
-              <w:rPr>
-                <w:rStyle w:val="a6"/>
-                <w:noProof/>
-              </w:rPr>
-              <w:t xml:space="preserve"> do_lookup.bat </w:t>
-            </w:r>
-            <w:r>
-              <w:rPr>
-                <w:rStyle w:val="a6"/>
-                <w:rFonts w:hint="eastAsia"/>
-                <w:noProof/>
-              </w:rPr>
-              <w:t>中的參數設定</w:t>
+              <w:t>抓取網站內容並建立本地資料庫</w:t>
             </w:r>
             <w:r>
               <w:rPr>
@@ -689,7 +788,7 @@
                 <w:noProof/>
                 <w:webHidden/>
               </w:rPr>
-              <w:instrText xml:space="preserve"> PAGEREF _Toc505263148 \h </w:instrText>
+              <w:instrText xml:space="preserve"> PAGEREF _Toc510050751 \h </w:instrText>
             </w:r>
             <w:r>
               <w:rPr>
@@ -732,7 +831,7 @@
               <w:noProof/>
             </w:rPr>
           </w:pPr>
-          <w:hyperlink w:anchor="_Toc505263149" w:history="1">
+          <w:hyperlink w:anchor="_Toc510050752" w:history="1">
             <w:r>
               <w:rPr>
                 <w:rStyle w:val="a6"/>
@@ -753,6 +852,106 @@
                 <w:rFonts w:hint="eastAsia"/>
                 <w:noProof/>
               </w:rPr>
+              <w:t>修改</w:t>
+            </w:r>
+            <w:r>
+              <w:rPr>
+                <w:rStyle w:val="a6"/>
+                <w:noProof/>
+              </w:rPr>
+              <w:t xml:space="preserve"> do_lookup.bat </w:t>
+            </w:r>
+            <w:r>
+              <w:rPr>
+                <w:rStyle w:val="a6"/>
+                <w:rFonts w:hint="eastAsia"/>
+                <w:noProof/>
+              </w:rPr>
+              <w:t>中的參數設定</w:t>
+            </w:r>
+            <w:r>
+              <w:rPr>
+                <w:noProof/>
+                <w:webHidden/>
+              </w:rPr>
+              <w:tab/>
+            </w:r>
+            <w:r>
+              <w:rPr>
+                <w:noProof/>
+                <w:webHidden/>
+              </w:rPr>
+              <w:fldChar w:fldCharType="begin"/>
+            </w:r>
+            <w:r>
+              <w:rPr>
+                <w:noProof/>
+                <w:webHidden/>
+              </w:rPr>
+              <w:instrText xml:space="preserve"> PAGEREF _Toc510050752 \h </w:instrText>
+            </w:r>
+            <w:r>
+              <w:rPr>
+                <w:noProof/>
+                <w:webHidden/>
+              </w:rPr>
+            </w:r>
+            <w:r>
+              <w:rPr>
+                <w:noProof/>
+                <w:webHidden/>
+              </w:rPr>
+              <w:fldChar w:fldCharType="separate"/>
+            </w:r>
+            <w:r>
+              <w:rPr>
+                <w:noProof/>
+                <w:webHidden/>
+              </w:rPr>
+              <w:t>4</w:t>
+            </w:r>
+            <w:r>
+              <w:rPr>
+                <w:noProof/>
+                <w:webHidden/>
+              </w:rPr>
+              <w:fldChar w:fldCharType="end"/>
+            </w:r>
+          </w:hyperlink>
+        </w:p>
+        <w:p>
+          <w:pPr>
+            <w:pStyle w:val="3"/>
+            <w:tabs>
+              <w:tab w:val="left" w:pos="1440"/>
+              <w:tab w:val="right" w:leader="dot" w:pos="10456"/>
+            </w:tabs>
+            <w:rPr>
+              <w:rFonts w:asciiTheme="minorHAnsi" w:eastAsiaTheme="minorEastAsia" w:hAnsiTheme="minorHAnsi" w:cstheme="minorBidi"/>
+              <w:noProof/>
+            </w:rPr>
+          </w:pPr>
+          <w:hyperlink w:anchor="_Toc510050753" w:history="1">
+            <w:r>
+              <w:rPr>
+                <w:rStyle w:val="a6"/>
+                <w:noProof/>
+              </w:rPr>
+              <w:t>4.</w:t>
+            </w:r>
+            <w:r>
+              <w:rPr>
+                <w:rFonts w:asciiTheme="minorHAnsi" w:eastAsiaTheme="minorEastAsia" w:hAnsiTheme="minorHAnsi" w:cstheme="minorBidi"/>
+                <w:noProof/>
+              </w:rPr>
+              <w:tab/>
+            </w:r>
+            <w:r>
+              <w:rPr>
+                <w:rStyle w:val="a6"/>
+                <w:rFonts w:hint="eastAsia"/>
+                <w:noProof/>
+              </w:rPr>
               <w:t>從資料庫取出資料</w:t>
             </w:r>
             <w:r>
@@ -774,7 +973,7 @@
                 <w:noProof/>
                 <w:webHidden/>
               </w:rPr>
-              <w:instrText xml:space="preserve"> PAGEREF _Toc505263149 \h </w:instrText>
+              <w:instrText xml:space="preserve"> PAGEREF _Toc510050753 \h </w:instrText>
             </w:r>
             <w:r>
               <w:rPr>
@@ -794,7 +993,7 @@
                 <w:noProof/>
                 <w:webHidden/>
               </w:rPr>
-              <w:t>3</w:t>
+              <w:t>4</w:t>
             </w:r>
             <w:r>
               <w:rPr>
@@ -817,7 +1016,7 @@
               <w:noProof/>
             </w:rPr>
           </w:pPr>
-          <w:hyperlink w:anchor="_Toc505263150" w:history="1">
+          <w:hyperlink w:anchor="_Toc510050754" w:history="1">
             <w:r>
               <w:rPr>
                 <w:rStyle w:val="a6"/>
@@ -875,7 +1074,7 @@
                 <w:noProof/>
                 <w:webHidden/>
               </w:rPr>
-              <w:instrText xml:space="preserve"> PAGEREF _Toc505263150 \h </w:instrText>
+              <w:instrText xml:space="preserve"> PAGEREF _Toc510050754 \h </w:instrText>
             </w:r>
             <w:r>
               <w:rPr>
@@ -895,7 +1094,7 @@
                 <w:noProof/>
                 <w:webHidden/>
               </w:rPr>
-              <w:t>5</w:t>
+              <w:t>6</w:t>
             </w:r>
             <w:r>
               <w:rPr>
@@ -918,7 +1117,7 @@
               <w:noProof/>
             </w:rPr>
           </w:pPr>
-          <w:hyperlink w:anchor="_Toc505263151" w:history="1">
+          <w:hyperlink w:anchor="_Toc510050755" w:history="1">
             <w:r>
               <w:rPr>
                 <w:rStyle w:val="a6"/>
@@ -993,7 +1192,7 @@
                 <w:noProof/>
                 <w:webHidden/>
               </w:rPr>
-              <w:instrText xml:space="preserve"> PAGEREF _Toc505263151 \h </w:instrText>
+              <w:instrText xml:space="preserve"> PAGEREF _Toc510050755 \h </w:instrText>
             </w:r>
             <w:r>
               <w:rPr>
@@ -1013,7 +1212,7 @@
                 <w:noProof/>
                 <w:webHidden/>
               </w:rPr>
-              <w:t>5</w:t>
+              <w:t>6</w:t>
             </w:r>
             <w:r>
               <w:rPr>
@@ -1036,7 +1235,7 @@
               <w:noProof/>
             </w:rPr>
           </w:pPr>
-          <w:hyperlink w:anchor="_Toc505263152" w:history="1">
+          <w:hyperlink w:anchor="_Toc510050756" w:history="1">
             <w:r>
               <w:rPr>
                 <w:rStyle w:val="a6"/>
@@ -1093,7 +1292,7 @@
                 <w:noProof/>
                 <w:webHidden/>
               </w:rPr>
-              <w:instrText xml:space="preserve"> PAGEREF _Toc505263152 \h </w:instrText>
+              <w:instrText xml:space="preserve"> PAGEREF _Toc510050756 \h </w:instrText>
             </w:r>
             <w:r>
               <w:rPr>
@@ -1113,7 +1312,7 @@
                 <w:noProof/>
                 <w:webHidden/>
               </w:rPr>
-              <w:t>5</w:t>
+              <w:t>6</w:t>
             </w:r>
             <w:r>
               <w:rPr>
@@ -1136,7 +1335,7 @@
               <w:noProof/>
             </w:rPr>
           </w:pPr>
-          <w:hyperlink w:anchor="_Toc505263153" w:history="1">
+          <w:hyperlink w:anchor="_Toc510050757" w:history="1">
             <w:r>
               <w:rPr>
                 <w:rStyle w:val="a6"/>
@@ -1185,7 +1384,7 @@
                 <w:noProof/>
                 <w:webHidden/>
               </w:rPr>
-              <w:instrText xml:space="preserve"> PAGEREF _Toc505263153 \h </w:instrText>
+              <w:instrText xml:space="preserve"> PAGEREF _Toc510050757 \h </w:instrText>
             </w:r>
             <w:r>
               <w:rPr>
@@ -1205,7 +1404,7 @@
                 <w:noProof/>
                 <w:webHidden/>
               </w:rPr>
-              <w:t>5</w:t>
+              <w:t>6</w:t>
             </w:r>
             <w:r>
               <w:rPr>
@@ -1228,7 +1427,7 @@
               <w:noProof/>
             </w:rPr>
           </w:pPr>
-          <w:hyperlink w:anchor="_Toc505263154" w:history="1">
+          <w:hyperlink w:anchor="_Toc510050758" w:history="1">
             <w:r>
               <w:rPr>
                 <w:rStyle w:val="a6"/>
@@ -1300,7 +1499,7 @@
                 <w:noProof/>
                 <w:webHidden/>
               </w:rPr>
-              <w:instrText xml:space="preserve"> PAGEREF _Toc505263154 \h </w:instrText>
+              <w:instrText xml:space="preserve"> PAGEREF _Toc510050758 \h </w:instrText>
             </w:r>
             <w:r>
               <w:rPr>
@@ -1320,7 +1519,7 @@
                 <w:noProof/>
                 <w:webHidden/>
               </w:rPr>
-              <w:t>5</w:t>
+              <w:t>6</w:t>
             </w:r>
             <w:r>
               <w:rPr>
@@ -1343,7 +1542,7 @@
               <w:noProof/>
             </w:rPr>
           </w:pPr>
-          <w:hyperlink w:anchor="_Toc505263155" w:history="1">
+          <w:hyperlink w:anchor="_Toc510050759" w:history="1">
             <w:r>
               <w:rPr>
                 <w:rStyle w:val="a6"/>
@@ -1407,7 +1606,7 @@
                 <w:noProof/>
                 <w:webHidden/>
               </w:rPr>
-              <w:instrText xml:space="preserve"> PAGEREF _Toc505263155 \h </w:instrText>
+              <w:instrText xml:space="preserve"> PAGEREF _Toc510050759 \h </w:instrText>
             </w:r>
             <w:r>
               <w:rPr>
@@ -1427,7 +1626,7 @@
                 <w:noProof/>
                 <w:webHidden/>
               </w:rPr>
-              <w:t>5</w:t>
+              <w:t>6</w:t>
             </w:r>
             <w:r>
               <w:rPr>
@@ -1467,7 +1666,7 @@
       <w:pPr>
         <w:pStyle w:val="a"/>
       </w:pPr>
-      <w:bookmarkStart w:id="3" w:name="_Toc505263143"/>
+      <w:bookmarkStart w:id="3" w:name="_Toc510050745"/>
       <w:bookmarkEnd w:id="2"/>
       <w:r>
         <w:rPr>
@@ -1503,7 +1702,7 @@
         <w:outlineLvl w:val="2"/>
       </w:pPr>
       <w:bookmarkStart w:id="4" w:name="_Toc479253243"/>
-      <w:bookmarkStart w:id="5" w:name="_Toc505263144"/>
+      <w:bookmarkStart w:id="5" w:name="_Toc510050746"/>
       <w:r>
         <w:rPr>
           <w:rFonts w:hint="eastAsia"/>
@@ -1527,18 +1726,54 @@
           <w:rFonts w:hint="eastAsia"/>
         </w:rPr>
         <w:t xml:space="preserve"> Python 3.6</w:t>
-      </w:r>
-      <w:r>
-        <w:t xml:space="preserve"> </w:t>
-      </w:r>
-      <w:r>
-        <w:rPr>
-          <w:rFonts w:hint="eastAsia"/>
-        </w:rPr>
-        <w:t>（或更高版本）</w:t>
       </w:r>
       <w:bookmarkEnd w:id="4"/>
       <w:bookmarkEnd w:id="5"/>
+    </w:p>
+    <w:p>
+      <w:pPr>
+        <w:pStyle w:val="a5"/>
+        <w:ind w:leftChars="0" w:left="839"/>
+        <w:rPr>
+          <w:rFonts w:hint="eastAsia"/>
+        </w:rPr>
+      </w:pPr>
+      <w:r>
+        <w:rPr>
+          <w:rFonts w:hint="eastAsia"/>
+        </w:rPr>
+        <w:t>※</w:t>
+      </w:r>
+      <w:r>
+        <w:rPr>
+          <w:rFonts w:hint="eastAsia"/>
+        </w:rPr>
+        <w:t>備註：</w:t>
+      </w:r>
+      <w:r>
+        <w:rPr>
+          <w:rFonts w:hint="eastAsia"/>
+        </w:rPr>
+        <w:t>其他版本的</w:t>
+      </w:r>
+      <w:r>
+        <w:rPr>
+          <w:rFonts w:hint="eastAsia"/>
+        </w:rPr>
+        <w:t xml:space="preserve"> </w:t>
+      </w:r>
+      <w:r>
+        <w:t>Python 3</w:t>
+      </w:r>
+      <w:r>
+        <w:t xml:space="preserve"> </w:t>
+      </w:r>
+      <w:r>
+        <w:rPr>
+          <w:rFonts w:hint="eastAsia"/>
+        </w:rPr>
+        <w:t>或許也可以，但我沒做過測試。</w:t>
+      </w:r>
     </w:p>
     <w:p>
       <w:pPr>
@@ -1651,6 +1886,7 @@
         </w:rPr>
         <w:t>的版本。</w:t>
       </w:r>
+      <w:bookmarkStart w:id="6" w:name="_Toc479253244"/>
     </w:p>
     <w:p>
       <w:pPr>
@@ -1662,8 +1898,7 @@
         <w:ind w:leftChars="0" w:left="839" w:hanging="357"/>
         <w:outlineLvl w:val="2"/>
       </w:pPr>
-      <w:bookmarkStart w:id="6" w:name="_Toc479253244"/>
-      <w:bookmarkStart w:id="7" w:name="_Toc505263145"/>
+      <w:bookmarkStart w:id="7" w:name="_Toc510050747"/>
       <w:r>
         <w:rPr>
           <w:rFonts w:hint="eastAsia"/>
@@ -1682,7 +1917,7 @@
     <w:p>
       <w:pPr>
         <w:pStyle w:val="a5"/>
-        <w:ind w:leftChars="0" w:left="840"/>
+        <w:ind w:leftChars="0" w:left="839"/>
       </w:pPr>
       <w:r>
         <w:rPr>
@@ -1690,7 +1925,7 @@
           <w:noProof/>
         </w:rPr>
         <w:drawing>
-          <wp:inline distT="0" distB="0" distL="0" distR="0" wp14:anchorId="1A20A6E8" wp14:editId="71AFD26B">
+          <wp:inline distT="0" distB="0" distL="0" distR="0" wp14:anchorId="27D92B03" wp14:editId="5153E6C2">
             <wp:extent cx="4371975" cy="2686050"/>
             <wp:effectExtent l="0" t="0" r="0" b="0"/>
             <wp:docPr id="2" name="圖片 2" descr="001"/>
@@ -1738,18 +1973,12 @@
           </wp:inline>
         </w:drawing>
       </w:r>
-    </w:p>
-    <w:p>
-      <w:pPr>
-        <w:pStyle w:val="a5"/>
-        <w:ind w:leftChars="0" w:left="840"/>
-      </w:pPr>
       <w:r>
         <w:rPr>
           <w:noProof/>
         </w:rPr>
         <w:drawing>
-          <wp:inline distT="0" distB="0" distL="0" distR="0" wp14:anchorId="01283F4C" wp14:editId="0010F3CC">
+          <wp:inline distT="0" distB="0" distL="0" distR="0" wp14:anchorId="552B6E96" wp14:editId="7E3E6168">
             <wp:extent cx="3848100" cy="2362200"/>
             <wp:effectExtent l="0" t="0" r="0" b="0"/>
             <wp:docPr id="3" name="圖片 3" descr="002"/>
@@ -1805,8 +2034,10 @@
           <w:ilvl w:val="0"/>
           <w:numId w:val="3"/>
         </w:numPr>
-        <w:ind w:leftChars="0"/>
-      </w:pPr>
+        <w:ind w:leftChars="0" w:left="839" w:hanging="357"/>
+        <w:outlineLvl w:val="2"/>
+      </w:pPr>
+      <w:bookmarkStart w:id="8" w:name="_Toc510050748"/>
       <w:r>
         <w:rPr>
           <w:rFonts w:hint="eastAsia"/>
@@ -1820,22 +2051,13 @@
         <w:t xml:space="preserve"> </w:t>
       </w:r>
       <w:r>
-        <w:t>install_requirements.bat</w:t>
-      </w:r>
-      <w:r>
-        <w:t xml:space="preserve"> </w:t>
-      </w:r>
-      <w:r>
-        <w:rPr>
-          <w:rFonts w:hint="eastAsia"/>
-        </w:rPr>
-        <w:t>安裝</w:t>
-      </w:r>
-      <w:r>
-        <w:rPr>
-          <w:rFonts w:hint="eastAsia"/>
-        </w:rPr>
-        <w:t>所需的</w:t>
+        <w:t xml:space="preserve">install_requirements.bat </w:t>
+      </w:r>
+      <w:r>
+        <w:rPr>
+          <w:rFonts w:hint="eastAsia"/>
+        </w:rPr>
+        <w:t>安裝所需的</w:t>
       </w:r>
       <w:r>
         <w:rPr>
@@ -1849,9 +2071,9 @@
         </w:rPr>
         <w:t>套件</w:t>
       </w:r>
+      <w:bookmarkEnd w:id="8"/>
     </w:p>
     <w:p/>
-    <w:p/>
     <w:p>
       <w:pPr>
         <w:widowControl/>
@@ -1864,9 +2086,9 @@
       <w:pPr>
         <w:pStyle w:val="a"/>
       </w:pPr>
-      <w:bookmarkStart w:id="8" w:name="_Toc479253245"/>
-      <w:bookmarkStart w:id="9" w:name="_Ref480396098"/>
-      <w:bookmarkStart w:id="10" w:name="_Toc505263146"/>
+      <w:bookmarkStart w:id="9" w:name="_Toc479253245"/>
+      <w:bookmarkStart w:id="10" w:name="_Ref480396098"/>
+      <w:bookmarkStart w:id="11" w:name="_Toc510050749"/>
       <w:r>
         <w:rPr>
           <w:rFonts w:hint="eastAsia"/>
@@ -1886,9 +2108,9 @@
         </w:rPr>
         <w:t>篩選結果</w:t>
       </w:r>
-      <w:bookmarkEnd w:id="8"/>
       <w:bookmarkEnd w:id="9"/>
       <w:bookmarkEnd w:id="10"/>
+      <w:bookmarkEnd w:id="11"/>
     </w:p>
     <w:p/>
     <w:p>
@@ -1900,15 +2122,43 @@
         <w:ind w:left="839" w:hanging="357"/>
         <w:outlineLvl w:val="2"/>
       </w:pPr>
-      <w:bookmarkStart w:id="11" w:name="_Toc479253246"/>
-      <w:bookmarkStart w:id="12" w:name="_Toc505263147"/>
-      <w:r>
-        <w:rPr>
-          <w:rFonts w:hint="eastAsia"/>
-        </w:rPr>
-        <w:t>抓取網站內容並建立本地資料庫</w:t>
-      </w:r>
-      <w:bookmarkEnd w:id="11"/>
+      <w:bookmarkStart w:id="12" w:name="_Toc510050750"/>
+      <w:r>
+        <w:rPr>
+          <w:rFonts w:hint="eastAsia"/>
+        </w:rPr>
+        <w:t>修改</w:t>
+      </w:r>
+      <w:r>
+        <w:rPr>
+          <w:rFonts w:hint="eastAsia"/>
+        </w:rPr>
+        <w:t xml:space="preserve"> </w:t>
+      </w:r>
+      <w:r>
+        <w:t>do_</w:t>
+      </w:r>
+      <w:r>
+        <w:t xml:space="preserve"> </w:t>
+      </w:r>
+      <w:r>
+        <w:t>crawl</w:t>
+      </w:r>
+      <w:r>
+        <w:t>.bat</w:t>
+      </w:r>
+      <w:r>
+        <w:rPr>
+          <w:rFonts w:hint="eastAsia"/>
+        </w:rPr>
+        <w:t xml:space="preserve"> </w:t>
+      </w:r>
+      <w:r>
+        <w:rPr>
+          <w:rFonts w:hint="eastAsia"/>
+        </w:rPr>
+        <w:t>中的參數設定</w:t>
+      </w:r>
       <w:bookmarkEnd w:id="12"/>
     </w:p>
     <w:p>
@@ -1922,7 +2172,7 @@
         <w:rPr>
           <w:rFonts w:hint="eastAsia"/>
         </w:rPr>
-        <w:t>雙擊</w:t>
+        <w:t>對</w:t>
       </w:r>
       <w:r>
         <w:rPr>
@@ -1931,7 +2181,52 @@
         <w:t xml:space="preserve"> </w:t>
       </w:r>
       <w:r>
-        <w:t>do_crawl.bat</w:t>
+        <w:t>do_</w:t>
+      </w:r>
+      <w:r>
+        <w:t xml:space="preserve"> </w:t>
+      </w:r>
+      <w:r>
+        <w:t>crawl</w:t>
+      </w:r>
+      <w:r>
+        <w:t>.bat</w:t>
+      </w:r>
+      <w:r>
+        <w:rPr>
+          <w:rFonts w:hint="eastAsia"/>
+        </w:rPr>
+        <w:t xml:space="preserve"> </w:t>
+      </w:r>
+      <w:r>
+        <w:rPr>
+          <w:rFonts w:hint="eastAsia"/>
+        </w:rPr>
+        <w:t>按</w:t>
+      </w:r>
+      <w:r>
+        <w:rPr>
+          <w:rFonts w:hint="eastAsia"/>
+        </w:rPr>
+        <w:t xml:space="preserve"> </w:t>
+      </w:r>
+      <w:r>
+        <w:rPr>
+          <w:rFonts w:hint="eastAsia"/>
+        </w:rPr>
+        <w:t>右鍵</w:t>
+      </w:r>
+      <w:r>
+        <w:rPr>
+          <w:rFonts w:ascii="Times New Roman" w:eastAsia="Times New Roman" w:hAnsi="Times New Roman" w:hint="eastAsia"/>
+        </w:rPr>
+        <w:t>→</w:t>
+      </w:r>
+      <w:r>
+        <w:rPr>
+          <w:rFonts w:hint="eastAsia"/>
+        </w:rPr>
+        <w:t>編輯</w:t>
       </w:r>
     </w:p>
     <w:p>
@@ -1945,13 +2240,19 @@
         <w:rPr>
           <w:rFonts w:hint="eastAsia"/>
         </w:rPr>
-        <w:t>等待抓取當年度的網站內容，</w:t>
-      </w:r>
-      <w:r>
-        <w:rPr>
-          <w:rFonts w:hint="eastAsia"/>
-        </w:rPr>
-        <w:t>直到看見</w:t>
+        <w:t>打開網頁瀏覽器，找到</w:t>
+      </w:r>
+      <w:r>
+        <w:rPr>
+          <w:rFonts w:hint="eastAsia"/>
+        </w:rPr>
+        <w:t>當</w:t>
+      </w:r>
+      <w:r>
+        <w:rPr>
+          <w:rFonts w:hint="eastAsia"/>
+        </w:rPr>
+        <w:t>年度</w:t>
       </w:r>
       <w:r>
         <w:rPr>
@@ -1963,31 +2264,8 @@
         <w:rPr>
           <w:rFonts w:hint="eastAsia"/>
           <w:b/>
-          <w:u w:val="single"/>
-        </w:rPr>
-        <w:t>[</w:t>
-      </w:r>
-      <w:r>
-        <w:rPr>
-          <w:b/>
-          <w:u w:val="single"/>
-        </w:rPr>
-        <w:t>Done</w:t>
-      </w:r>
-      <w:r>
-        <w:rPr>
-          <w:rFonts w:hint="eastAsia"/>
-          <w:b/>
-          <w:u w:val="single"/>
-        </w:rPr>
-        <w:t>]</w:t>
-      </w:r>
-      <w:r>
-        <w:rPr>
-          <w:b/>
-          <w:u w:val="single"/>
-        </w:rPr>
-        <w:t xml:space="preserve"> It takes XXX seconds.</w:t>
+        </w:rPr>
+        <w:t>第一階段篩選結果</w:t>
       </w:r>
       <w:r>
         <w:rPr>
@@ -1999,22 +2277,17 @@
         <w:rPr>
           <w:rFonts w:hint="eastAsia"/>
         </w:rPr>
-        <w:t>後關閉</w:t>
-      </w:r>
-    </w:p>
-    <w:p>
-      <w:pPr>
-        <w:ind w:left="1440"/>
-      </w:pPr>
+        <w:t>的網頁</w:t>
+      </w:r>
       <w:r>
         <w:rPr>
           <w:noProof/>
         </w:rPr>
         <w:drawing>
-          <wp:inline distT="0" distB="0" distL="0" distR="0" wp14:anchorId="25657A88" wp14:editId="411A72D5">
-            <wp:extent cx="5486400" cy="2933700"/>
-            <wp:effectExtent l="0" t="0" r="0" b="0"/>
-            <wp:docPr id="4" name="圖片 4" descr="2017-04-06_13-54-49"/>
+          <wp:inline distT="0" distB="0" distL="0" distR="0">
+            <wp:extent cx="5124091" cy="1794759"/>
+            <wp:effectExtent l="0" t="0" r="635" b="0"/>
+            <wp:docPr id="5" name="圖片 5" descr="C:\Users\Clover\Desktop\2018-03-29_01-00-29.png"/>
             <wp:cNvGraphicFramePr>
               <a:graphicFrameLocks xmlns:a="http://schemas.openxmlformats.org/drawingml/2006/main" noChangeAspect="1"/>
             </wp:cNvGraphicFramePr>
@@ -2022,7 +2295,7 @@
               <a:graphicData uri="http://schemas.openxmlformats.org/drawingml/2006/picture">
                 <pic:pic xmlns:pic="http://schemas.openxmlformats.org/drawingml/2006/picture">
                   <pic:nvPicPr>
-                    <pic:cNvPr id="0" name="Picture 4" descr="2017-04-06_13-54-49"/>
+                    <pic:cNvPr id="0" name="Picture 1" descr="C:\Users\Clover\Desktop\2018-03-29_01-00-29.png"/>
                     <pic:cNvPicPr>
                       <a:picLocks noChangeAspect="1" noChangeArrowheads="1"/>
                     </pic:cNvPicPr>
@@ -2043,7 +2316,7 @@
                   <pic:spPr bwMode="auto">
                     <a:xfrm>
                       <a:off x="0" y="0"/>
-                      <a:ext cx="5486400" cy="2933700"/>
+                      <a:ext cx="5138882" cy="1799940"/>
                     </a:xfrm>
                     <a:prstGeom prst="rect">
                       <a:avLst/>
@@ -2062,71 +2335,6 @@
     </w:p>
     <w:p>
       <w:pPr>
-        <w:ind w:left="1440"/>
-      </w:pPr>
-      <w:r>
-        <w:rPr>
-          <w:rFonts w:hint="eastAsia"/>
-        </w:rPr>
-        <w:t>此過程</w:t>
-      </w:r>
-      <w:r>
-        <w:rPr>
-          <w:rFonts w:hint="eastAsia"/>
-        </w:rPr>
-        <w:t>視</w:t>
-      </w:r>
-      <w:r>
-        <w:rPr>
-          <w:rFonts w:hint="eastAsia"/>
-        </w:rPr>
-        <w:t>網路環境</w:t>
-      </w:r>
-      <w:r>
-        <w:rPr>
-          <w:rFonts w:hint="eastAsia"/>
-        </w:rPr>
-        <w:t>的不同</w:t>
-      </w:r>
-      <w:r>
-        <w:rPr>
-          <w:rFonts w:hint="eastAsia"/>
-        </w:rPr>
-        <w:t>，可能耗費</w:t>
-      </w:r>
-      <w:r>
-        <w:rPr>
-          <w:rFonts w:hint="eastAsia"/>
-        </w:rPr>
-        <w:t>20</w:t>
-      </w:r>
-      <w:r>
-        <w:rPr>
-          <w:rFonts w:hint="eastAsia"/>
-        </w:rPr>
-        <w:t>至</w:t>
-      </w:r>
-      <w:r>
-        <w:rPr>
-          <w:rFonts w:hint="eastAsia"/>
-        </w:rPr>
-        <w:t>4</w:t>
-      </w:r>
-      <w:r>
-        <w:rPr>
-          <w:rFonts w:hint="eastAsia"/>
-        </w:rPr>
-        <w:t>0</w:t>
-      </w:r>
-      <w:r>
-        <w:rPr>
-          <w:rFonts w:hint="eastAsia"/>
-        </w:rPr>
-        <w:t>分鐘。</w:t>
-      </w:r>
-    </w:p>
-    <w:p>
-      <w:pPr>
         <w:numPr>
           <w:ilvl w:val="2"/>
           <w:numId w:val="5"/>
@@ -2136,329 +2344,59 @@
         <w:rPr>
           <w:rFonts w:hint="eastAsia"/>
         </w:rPr>
-        <w:t>如果想要</w:t>
-      </w:r>
-      <w:r>
-        <w:rPr>
-          <w:rFonts w:hint="eastAsia"/>
+        <w:t>複製該網頁的網址，貼上到</w:t>
+      </w:r>
+      <w:r>
+        <w:rPr>
+          <w:rFonts w:hint="eastAsia"/>
+        </w:rPr>
+        <w:t xml:space="preserve"> </w:t>
+      </w:r>
+      <w:r>
+        <w:t>do_</w:t>
+      </w:r>
+      <w:r>
+        <w:t xml:space="preserve"> </w:t>
+      </w:r>
+      <w:r>
+        <w:t>crawl</w:t>
+      </w:r>
+      <w:r>
+        <w:t>.bat</w:t>
+      </w:r>
+      <w:r>
+        <w:rPr>
+          <w:rFonts w:hint="eastAsia"/>
+        </w:rPr>
+        <w:t xml:space="preserve"> </w:t>
+      </w:r>
+      <w:r>
+        <w:rPr>
+          <w:rFonts w:hint="eastAsia"/>
+        </w:rPr>
+        <w:t>中的</w:t>
+      </w:r>
+      <w:r>
+        <w:rPr>
+          <w:rFonts w:hint="eastAsia"/>
+        </w:rPr>
+        <w:t xml:space="preserve"> </w:t>
+      </w:r>
+      <w:r>
+        <w:rPr>
           <w:b/>
-          <w:u w:val="single"/>
-        </w:rPr>
-        <w:t>完全</w:t>
-      </w:r>
-      <w:r>
-        <w:rPr>
-          <w:rFonts w:hint="eastAsia"/>
-        </w:rPr>
-        <w:t>重新抓取網站內容，可以先刪除</w:t>
-      </w:r>
-      <w:r>
-        <w:rPr>
-          <w:rFonts w:hint="eastAsia"/>
-        </w:rPr>
-        <w:t xml:space="preserve"> </w:t>
-      </w:r>
-      <w:r>
-        <w:rPr>
-          <w:b/>
-          <w:u w:val="single"/>
-        </w:rPr>
-        <w:t>crawler_</w:t>
-      </w:r>
-      <w:r>
-        <w:rPr>
-          <w:rFonts w:hint="eastAsia"/>
-          <w:b/>
-          <w:u w:val="single"/>
-        </w:rPr>
-        <w:t>XXX</w:t>
-      </w:r>
-      <w:r>
-        <w:rPr>
-          <w:rFonts w:hint="eastAsia"/>
-        </w:rPr>
-        <w:t xml:space="preserve"> </w:t>
-      </w:r>
-      <w:r>
-        <w:rPr>
-          <w:rFonts w:hint="eastAsia"/>
-        </w:rPr>
-        <w:t>資料夾</w:t>
-      </w:r>
-    </w:p>
-    <w:p>
-      <w:pPr>
-        <w:numPr>
-          <w:ilvl w:val="1"/>
-          <w:numId w:val="5"/>
-        </w:numPr>
-        <w:ind w:left="839" w:hanging="357"/>
-        <w:outlineLvl w:val="2"/>
-      </w:pPr>
-      <w:bookmarkStart w:id="13" w:name="_Toc479253247"/>
-      <w:bookmarkStart w:id="14" w:name="_Toc505263148"/>
-      <w:r>
-        <w:rPr>
-          <w:rFonts w:hint="eastAsia"/>
-        </w:rPr>
-        <w:t>修改</w:t>
-      </w:r>
-      <w:r>
-        <w:rPr>
-          <w:rFonts w:hint="eastAsia"/>
-        </w:rPr>
-        <w:t xml:space="preserve"> </w:t>
-      </w:r>
-      <w:r>
-        <w:t>do_lookup.bat</w:t>
-      </w:r>
-      <w:r>
-        <w:rPr>
-          <w:rFonts w:hint="eastAsia"/>
-        </w:rPr>
-        <w:t xml:space="preserve"> </w:t>
-      </w:r>
-      <w:r>
-        <w:rPr>
-          <w:rFonts w:hint="eastAsia"/>
-        </w:rPr>
-        <w:t>中的參數設定</w:t>
-      </w:r>
-      <w:bookmarkEnd w:id="13"/>
-      <w:bookmarkEnd w:id="14"/>
-    </w:p>
-    <w:p>
-      <w:pPr>
-        <w:numPr>
-          <w:ilvl w:val="2"/>
-          <w:numId w:val="5"/>
-        </w:numPr>
-      </w:pPr>
-      <w:r>
-        <w:rPr>
-          <w:rFonts w:hint="eastAsia"/>
-        </w:rPr>
-        <w:t>對</w:t>
-      </w:r>
-      <w:r>
-        <w:rPr>
-          <w:rFonts w:hint="eastAsia"/>
-        </w:rPr>
-        <w:t xml:space="preserve"> </w:t>
-      </w:r>
-      <w:r>
-        <w:t>do_lookup.bat</w:t>
-      </w:r>
-      <w:r>
-        <w:rPr>
-          <w:rFonts w:hint="eastAsia"/>
-        </w:rPr>
-        <w:t xml:space="preserve"> </w:t>
-      </w:r>
-      <w:r>
-        <w:rPr>
-          <w:rFonts w:hint="eastAsia"/>
-        </w:rPr>
-        <w:t>按</w:t>
-      </w:r>
-      <w:r>
-        <w:rPr>
-          <w:rFonts w:hint="eastAsia"/>
-        </w:rPr>
-        <w:t xml:space="preserve"> </w:t>
-      </w:r>
-      <w:r>
-        <w:rPr>
-          <w:rFonts w:hint="eastAsia"/>
-        </w:rPr>
-        <w:t>右鍵</w:t>
-      </w:r>
-      <w:r>
-        <w:rPr>
-          <w:rFonts w:ascii="Times New Roman" w:eastAsia="Times New Roman" w:hAnsi="Times New Roman" w:hint="eastAsia"/>
-        </w:rPr>
-        <w:t>→</w:t>
-      </w:r>
-      <w:r>
-        <w:rPr>
-          <w:rFonts w:hint="eastAsia"/>
-        </w:rPr>
-        <w:t>編輯</w:t>
-      </w:r>
-    </w:p>
-    <w:p>
-      <w:pPr>
-        <w:numPr>
-          <w:ilvl w:val="2"/>
-          <w:numId w:val="5"/>
-        </w:numPr>
-      </w:pPr>
-      <w:r>
-        <w:rPr>
-          <w:rFonts w:hint="eastAsia"/>
-        </w:rPr>
-        <w:t>修改參數設定</w:t>
-      </w:r>
-    </w:p>
-    <w:p>
-      <w:pPr>
-        <w:numPr>
-          <w:ilvl w:val="0"/>
-          <w:numId w:val="7"/>
-        </w:numPr>
-      </w:pPr>
-      <w:r>
-        <w:t>department_NthuEe_Jia</w:t>
-      </w:r>
-      <w:r>
-        <w:t xml:space="preserve"> </w:t>
-      </w:r>
-      <w:r>
-        <w:rPr>
-          <w:rFonts w:hint="eastAsia"/>
-        </w:rPr>
-        <w:t>為當年度的</w:t>
-      </w:r>
-      <w:r>
-        <w:rPr>
-          <w:rFonts w:hint="eastAsia"/>
-        </w:rPr>
-        <w:t xml:space="preserve"> </w:t>
-      </w:r>
-      <w:r>
-        <w:rPr>
-          <w:rFonts w:hint="eastAsia"/>
-        </w:rPr>
-        <w:t>清大電機</w:t>
-      </w:r>
-      <w:r>
-        <w:rPr>
-          <w:rFonts w:hint="eastAsia"/>
-          <w:b/>
-          <w:u w:val="single"/>
-        </w:rPr>
-        <w:t>甲</w:t>
-      </w:r>
-      <w:r>
-        <w:rPr>
-          <w:rFonts w:hint="eastAsia"/>
-        </w:rPr>
-        <w:t>組</w:t>
-      </w:r>
-      <w:r>
-        <w:rPr>
-          <w:rFonts w:hint="eastAsia"/>
-        </w:rPr>
-        <w:t xml:space="preserve"> </w:t>
-      </w:r>
-      <w:r>
-        <w:rPr>
-          <w:rFonts w:hint="eastAsia"/>
-        </w:rPr>
-        <w:t>的系所編號（</w:t>
-      </w:r>
-      <w:r>
-        <w:rPr>
-          <w:rFonts w:hint="eastAsia"/>
-        </w:rPr>
-        <w:t>6</w:t>
-      </w:r>
-      <w:r>
-        <w:rPr>
-          <w:rFonts w:hint="eastAsia"/>
-        </w:rPr>
-        <w:t>位數）</w:t>
-      </w:r>
-    </w:p>
-    <w:p>
-      <w:pPr>
-        <w:numPr>
-          <w:ilvl w:val="0"/>
-          <w:numId w:val="7"/>
-        </w:numPr>
-      </w:pPr>
-      <w:r>
-        <w:t>department_NthuEe_</w:t>
-      </w:r>
-      <w:r>
-        <w:rPr>
-          <w:rFonts w:hint="eastAsia"/>
-        </w:rPr>
-        <w:t>Y</w:t>
-      </w:r>
-      <w:r>
-        <w:t xml:space="preserve">i </w:t>
-      </w:r>
-      <w:r>
-        <w:rPr>
-          <w:rFonts w:hint="eastAsia"/>
-        </w:rPr>
-        <w:t>為當年度的</w:t>
-      </w:r>
-      <w:r>
-        <w:rPr>
-          <w:rFonts w:hint="eastAsia"/>
-        </w:rPr>
-        <w:t xml:space="preserve"> </w:t>
-      </w:r>
-      <w:r>
-        <w:rPr>
-          <w:rFonts w:hint="eastAsia"/>
-        </w:rPr>
-        <w:t>清大電機</w:t>
-      </w:r>
-      <w:r>
-        <w:rPr>
-          <w:rFonts w:hint="eastAsia"/>
-          <w:b/>
-          <w:u w:val="single"/>
-        </w:rPr>
-        <w:t>乙</w:t>
-      </w:r>
-      <w:r>
-        <w:rPr>
-          <w:rFonts w:hint="eastAsia"/>
-        </w:rPr>
-        <w:t>組</w:t>
-      </w:r>
-      <w:r>
-        <w:rPr>
-          <w:rFonts w:hint="eastAsia"/>
-        </w:rPr>
-        <w:t xml:space="preserve"> </w:t>
-      </w:r>
-      <w:r>
-        <w:rPr>
-          <w:rFonts w:hint="eastAsia"/>
-        </w:rPr>
-        <w:t>的系所編號（</w:t>
-      </w:r>
-      <w:r>
-        <w:rPr>
-          <w:rFonts w:hint="eastAsia"/>
-        </w:rPr>
-        <w:t>6</w:t>
-      </w:r>
-      <w:r>
-        <w:rPr>
-          <w:rFonts w:hint="eastAsia"/>
-        </w:rPr>
-        <w:t>位數）</w:t>
-      </w:r>
-    </w:p>
-    <w:p>
-      <w:pPr>
-        <w:ind w:left="1440"/>
-      </w:pPr>
+        </w:rPr>
+        <w:t>projectBaseUrl</w:t>
+      </w:r>
       <w:r>
         <w:rPr>
           <w:noProof/>
         </w:rPr>
         <w:drawing>
-          <wp:inline distT="0" distB="0" distL="0" distR="0">
-            <wp:extent cx="6034145" cy="2054860"/>
-            <wp:effectExtent l="0" t="0" r="5080" b="2540"/>
-            <wp:docPr id="1" name="圖片 1" descr="C:\Users\Clover\Desktop\2017-04-20_22-14-33.png"/>
+          <wp:inline distT="0" distB="0" distL="0" distR="0" wp14:anchorId="3F655921" wp14:editId="2E19107F">
+            <wp:extent cx="5149850" cy="2164080"/>
+            <wp:effectExtent l="0" t="0" r="0" b="7620"/>
+            <wp:docPr id="7" name="圖片 7" descr="C:\Users\Clover\Desktop\2018-03-29_01-07-10.png"/>
             <wp:cNvGraphicFramePr>
               <a:graphicFrameLocks xmlns:a="http://schemas.openxmlformats.org/drawingml/2006/main" noChangeAspect="1"/>
             </wp:cNvGraphicFramePr>
@@ -2466,7 +2404,7 @@
               <a:graphicData uri="http://schemas.openxmlformats.org/drawingml/2006/picture">
                 <pic:pic xmlns:pic="http://schemas.openxmlformats.org/drawingml/2006/picture">
                   <pic:nvPicPr>
-                    <pic:cNvPr id="0" name="Picture 1" descr="C:\Users\Clover\Desktop\2017-04-20_22-14-33.png"/>
+                    <pic:cNvPr id="0" name="Picture 2" descr="C:\Users\Clover\Desktop\2018-03-29_01-07-10.png"/>
                     <pic:cNvPicPr>
                       <a:picLocks noChangeAspect="1" noChangeArrowheads="1"/>
                     </pic:cNvPicPr>
@@ -2487,7 +2425,7 @@
                   <pic:spPr bwMode="auto">
                     <a:xfrm>
                       <a:off x="0" y="0"/>
-                      <a:ext cx="6065849" cy="2065656"/>
+                      <a:ext cx="5149850" cy="2164080"/>
                     </a:xfrm>
                     <a:prstGeom prst="rect">
                       <a:avLst/>
@@ -2527,16 +2465,14 @@
         <w:ind w:left="839" w:hanging="357"/>
         <w:outlineLvl w:val="2"/>
       </w:pPr>
-      <w:bookmarkStart w:id="15" w:name="_Toc479253248"/>
-      <w:bookmarkStart w:id="16" w:name="_Toc505263149"/>
-      <w:r>
-        <w:rPr>
-          <w:rFonts w:hint="eastAsia"/>
-        </w:rPr>
-        <w:t>從資料庫取出資料</w:t>
-      </w:r>
-      <w:bookmarkEnd w:id="15"/>
-      <w:bookmarkEnd w:id="16"/>
+      <w:bookmarkStart w:id="13" w:name="_Toc510050751"/>
+      <w:r>
+        <w:rPr>
+          <w:rFonts w:hint="eastAsia"/>
+        </w:rPr>
+        <w:t>抓取網站內容並建立本地資料庫</w:t>
+      </w:r>
+      <w:bookmarkEnd w:id="13"/>
     </w:p>
     <w:p>
       <w:pPr>
@@ -2558,24 +2494,651 @@
         <w:t xml:space="preserve"> </w:t>
       </w:r>
       <w:r>
-        <w:t>do_</w:t>
-      </w:r>
-      <w:r>
-        <w:t>lookup</w:t>
-      </w:r>
-      <w:r>
-        <w:t>.bat</w:t>
+        <w:t>do_crawl.bat</w:t>
       </w:r>
     </w:p>
     <w:p>
       <w:pPr>
+        <w:numPr>
+          <w:ilvl w:val="2"/>
+          <w:numId w:val="5"/>
+        </w:numPr>
+      </w:pPr>
+      <w:r>
+        <w:rPr>
+          <w:rFonts w:hint="eastAsia"/>
+        </w:rPr>
+        <w:t>等待抓取當年度的網站內容，</w:t>
+      </w:r>
+      <w:r>
+        <w:rPr>
+          <w:rFonts w:hint="eastAsia"/>
+        </w:rPr>
+        <w:t>直到看見</w:t>
+      </w:r>
+      <w:r>
+        <w:rPr>
+          <w:rFonts w:hint="eastAsia"/>
+        </w:rPr>
+        <w:t xml:space="preserve"> </w:t>
+      </w:r>
+      <w:r>
+        <w:rPr>
+          <w:rFonts w:hint="eastAsia"/>
+          <w:b/>
+          <w:u w:val="single"/>
+        </w:rPr>
+        <w:t>[</w:t>
+      </w:r>
+      <w:r>
+        <w:rPr>
+          <w:b/>
+          <w:u w:val="single"/>
+        </w:rPr>
+        <w:t>Done</w:t>
+      </w:r>
+      <w:r>
+        <w:rPr>
+          <w:rFonts w:hint="eastAsia"/>
+          <w:b/>
+          <w:u w:val="single"/>
+        </w:rPr>
+        <w:t>]</w:t>
+      </w:r>
+      <w:r>
+        <w:rPr>
+          <w:b/>
+          <w:u w:val="single"/>
+        </w:rPr>
+        <w:t xml:space="preserve"> It takes XXX seconds.</w:t>
+      </w:r>
+      <w:r>
+        <w:rPr>
+          <w:rFonts w:hint="eastAsia"/>
+        </w:rPr>
+        <w:t xml:space="preserve"> </w:t>
+      </w:r>
+      <w:r>
+        <w:rPr>
+          <w:rFonts w:hint="eastAsia"/>
+        </w:rPr>
+        <w:t>後關閉</w:t>
+      </w:r>
+    </w:p>
+    <w:p>
+      <w:pPr>
         <w:ind w:left="1440"/>
       </w:pPr>
       <w:r>
         <w:rPr>
           <w:noProof/>
         </w:rPr>
+        <w:drawing>
+          <wp:inline distT="0" distB="0" distL="0" distR="0" wp14:anchorId="25657A88" wp14:editId="411A72D5">
+            <wp:extent cx="5253487" cy="2809156"/>
+            <wp:effectExtent l="0" t="0" r="4445" b="0"/>
+            <wp:docPr id="4" name="圖片 4" descr="2017-04-06_13-54-49"/>
+            <wp:cNvGraphicFramePr>
+              <a:graphicFrameLocks xmlns:a="http://schemas.openxmlformats.org/drawingml/2006/main" noChangeAspect="1"/>
+            </wp:cNvGraphicFramePr>
+            <a:graphic xmlns:a="http://schemas.openxmlformats.org/drawingml/2006/main">
+              <a:graphicData uri="http://schemas.openxmlformats.org/drawingml/2006/picture">
+                <pic:pic xmlns:pic="http://schemas.openxmlformats.org/drawingml/2006/picture">
+                  <pic:nvPicPr>
+                    <pic:cNvPr id="0" name="Picture 4" descr="2017-04-06_13-54-49"/>
+                    <pic:cNvPicPr>
+                      <a:picLocks noChangeAspect="1" noChangeArrowheads="1"/>
+                    </pic:cNvPicPr>
+                  </pic:nvPicPr>
+                  <pic:blipFill>
+                    <a:blip r:embed="rId16">
+                      <a:extLst>
+                        <a:ext uri="{28A0092B-C50C-407E-A947-70E740481C1C}">
+                          <a14:useLocalDpi xmlns:a14="http://schemas.microsoft.com/office/drawing/2010/main" val="0"/>
+                        </a:ext>
+                      </a:extLst>
+                    </a:blip>
+                    <a:srcRect/>
+                    <a:stretch>
+                      <a:fillRect/>
+                    </a:stretch>
+                  </pic:blipFill>
+                  <pic:spPr bwMode="auto">
+                    <a:xfrm>
+                      <a:off x="0" y="0"/>
+                      <a:ext cx="5263937" cy="2814744"/>
+                    </a:xfrm>
+                    <a:prstGeom prst="rect">
+                      <a:avLst/>
+                    </a:prstGeom>
+                    <a:noFill/>
+                    <a:ln>
+                      <a:noFill/>
+                    </a:ln>
+                  </pic:spPr>
+                </pic:pic>
+              </a:graphicData>
+            </a:graphic>
+          </wp:inline>
+        </w:drawing>
+      </w:r>
+    </w:p>
+    <w:p>
+      <w:pPr>
+        <w:ind w:left="1440"/>
+      </w:pPr>
+      <w:r>
+        <w:rPr>
+          <w:rFonts w:hint="eastAsia"/>
+        </w:rPr>
+        <w:t>此過程</w:t>
+      </w:r>
+      <w:r>
+        <w:rPr>
+          <w:rFonts w:hint="eastAsia"/>
+        </w:rPr>
+        <w:t>視</w:t>
+      </w:r>
+      <w:r>
+        <w:rPr>
+          <w:rFonts w:hint="eastAsia"/>
+        </w:rPr>
+        <w:t>網路環境</w:t>
+      </w:r>
+      <w:r>
+        <w:rPr>
+          <w:rFonts w:hint="eastAsia"/>
+        </w:rPr>
+        <w:t>的不同</w:t>
+      </w:r>
+      <w:r>
+        <w:rPr>
+          <w:rFonts w:hint="eastAsia"/>
+        </w:rPr>
+        <w:t>，可能耗費</w:t>
+      </w:r>
+      <w:r>
+        <w:rPr>
+          <w:rFonts w:hint="eastAsia"/>
+        </w:rPr>
+        <w:t>5</w:t>
+      </w:r>
+      <w:r>
+        <w:rPr>
+          <w:rFonts w:hint="eastAsia"/>
+        </w:rPr>
+        <w:t>至</w:t>
+      </w:r>
+      <w:r>
+        <w:rPr>
+          <w:rFonts w:hint="eastAsia"/>
+        </w:rPr>
+        <w:t>4</w:t>
+      </w:r>
+      <w:r>
+        <w:rPr>
+          <w:rFonts w:hint="eastAsia"/>
+        </w:rPr>
+        <w:t>0</w:t>
+      </w:r>
+      <w:r>
+        <w:rPr>
+          <w:rFonts w:hint="eastAsia"/>
+        </w:rPr>
+        <w:t>分鐘。</w:t>
+      </w:r>
+    </w:p>
+    <w:p>
+      <w:pPr>
+        <w:numPr>
+          <w:ilvl w:val="2"/>
+          <w:numId w:val="5"/>
+        </w:numPr>
+      </w:pPr>
+      <w:r>
+        <w:rPr>
+          <w:rFonts w:hint="eastAsia"/>
+        </w:rPr>
         <w:lastRenderedPageBreak/>
+        <w:t>如果想要</w:t>
+      </w:r>
+      <w:r>
+        <w:rPr>
+          <w:rFonts w:hint="eastAsia"/>
+          <w:b/>
+          <w:u w:val="single"/>
+        </w:rPr>
+        <w:t>完全</w:t>
+      </w:r>
+      <w:r>
+        <w:rPr>
+          <w:rFonts w:hint="eastAsia"/>
+        </w:rPr>
+        <w:t>重新抓取網站內容，可以先刪除</w:t>
+      </w:r>
+      <w:r>
+        <w:rPr>
+          <w:rFonts w:hint="eastAsia"/>
+        </w:rPr>
+        <w:t xml:space="preserve"> </w:t>
+      </w:r>
+      <w:r>
+        <w:rPr>
+          <w:b/>
+          <w:u w:val="single"/>
+        </w:rPr>
+        <w:t>crawler_</w:t>
+      </w:r>
+      <w:r>
+        <w:rPr>
+          <w:rFonts w:hint="eastAsia"/>
+          <w:b/>
+          <w:u w:val="single"/>
+        </w:rPr>
+        <w:t>XXX</w:t>
+      </w:r>
+      <w:r>
+        <w:rPr>
+          <w:rFonts w:hint="eastAsia"/>
+        </w:rPr>
+        <w:t xml:space="preserve"> </w:t>
+      </w:r>
+      <w:r>
+        <w:rPr>
+          <w:rFonts w:hint="eastAsia"/>
+        </w:rPr>
+        <w:t>資料夾</w:t>
+      </w:r>
+    </w:p>
+    <w:p>
+      <w:pPr>
+        <w:numPr>
+          <w:ilvl w:val="1"/>
+          <w:numId w:val="5"/>
+        </w:numPr>
+        <w:ind w:left="839" w:hanging="357"/>
+        <w:outlineLvl w:val="2"/>
+      </w:pPr>
+      <w:bookmarkStart w:id="14" w:name="_Toc479253247"/>
+      <w:bookmarkStart w:id="15" w:name="_Toc510050752"/>
+      <w:r>
+        <w:rPr>
+          <w:rFonts w:hint="eastAsia"/>
+        </w:rPr>
+        <w:t>修改</w:t>
+      </w:r>
+      <w:r>
+        <w:rPr>
+          <w:rFonts w:hint="eastAsia"/>
+        </w:rPr>
+        <w:t xml:space="preserve"> </w:t>
+      </w:r>
+      <w:r>
+        <w:t>do_lookup.bat</w:t>
+      </w:r>
+      <w:r>
+        <w:rPr>
+          <w:rFonts w:hint="eastAsia"/>
+        </w:rPr>
+        <w:t xml:space="preserve"> </w:t>
+      </w:r>
+      <w:r>
+        <w:rPr>
+          <w:rFonts w:hint="eastAsia"/>
+        </w:rPr>
+        <w:t>中的參數設定</w:t>
+      </w:r>
+      <w:bookmarkEnd w:id="14"/>
+      <w:bookmarkEnd w:id="15"/>
+    </w:p>
+    <w:p>
+      <w:pPr>
+        <w:numPr>
+          <w:ilvl w:val="2"/>
+          <w:numId w:val="5"/>
+        </w:numPr>
+      </w:pPr>
+      <w:r>
+        <w:rPr>
+          <w:rFonts w:hint="eastAsia"/>
+        </w:rPr>
+        <w:t>對</w:t>
+      </w:r>
+      <w:r>
+        <w:rPr>
+          <w:rFonts w:hint="eastAsia"/>
+        </w:rPr>
+        <w:t xml:space="preserve"> </w:t>
+      </w:r>
+      <w:r>
+        <w:t>do_lookup.bat</w:t>
+      </w:r>
+      <w:r>
+        <w:rPr>
+          <w:rFonts w:hint="eastAsia"/>
+        </w:rPr>
+        <w:t xml:space="preserve"> </w:t>
+      </w:r>
+      <w:r>
+        <w:rPr>
+          <w:rFonts w:hint="eastAsia"/>
+        </w:rPr>
+        <w:t>按</w:t>
+      </w:r>
+      <w:r>
+        <w:rPr>
+          <w:rFonts w:hint="eastAsia"/>
+        </w:rPr>
+        <w:t xml:space="preserve"> </w:t>
+      </w:r>
+      <w:r>
+        <w:rPr>
+          <w:rFonts w:hint="eastAsia"/>
+        </w:rPr>
+        <w:t>右鍵</w:t>
+      </w:r>
+      <w:r>
+        <w:rPr>
+          <w:rFonts w:ascii="Times New Roman" w:eastAsia="Times New Roman" w:hAnsi="Times New Roman" w:hint="eastAsia"/>
+        </w:rPr>
+        <w:t>→</w:t>
+      </w:r>
+      <w:r>
+        <w:rPr>
+          <w:rFonts w:hint="eastAsia"/>
+        </w:rPr>
+        <w:t>編輯</w:t>
+      </w:r>
+    </w:p>
+    <w:p>
+      <w:pPr>
+        <w:numPr>
+          <w:ilvl w:val="2"/>
+          <w:numId w:val="5"/>
+        </w:numPr>
+      </w:pPr>
+      <w:r>
+        <w:rPr>
+          <w:rFonts w:hint="eastAsia"/>
+        </w:rPr>
+        <w:t>修改參數設定</w:t>
+      </w:r>
+    </w:p>
+    <w:p>
+      <w:pPr>
+        <w:numPr>
+          <w:ilvl w:val="0"/>
+          <w:numId w:val="7"/>
+        </w:numPr>
+      </w:pPr>
+      <w:r>
+        <w:t>department_NthuEe_Jia</w:t>
+      </w:r>
+      <w:r>
+        <w:t xml:space="preserve"> </w:t>
+      </w:r>
+      <w:r>
+        <w:rPr>
+          <w:rFonts w:hint="eastAsia"/>
+        </w:rPr>
+        <w:t>為當年度的</w:t>
+      </w:r>
+      <w:r>
+        <w:rPr>
+          <w:rFonts w:hint="eastAsia"/>
+        </w:rPr>
+        <w:t xml:space="preserve"> </w:t>
+      </w:r>
+      <w:r>
+        <w:rPr>
+          <w:rFonts w:hint="eastAsia"/>
+        </w:rPr>
+        <w:t>清大電機</w:t>
+      </w:r>
+      <w:r>
+        <w:rPr>
+          <w:rFonts w:hint="eastAsia"/>
+          <w:b/>
+          <w:u w:val="single"/>
+        </w:rPr>
+        <w:t>甲</w:t>
+      </w:r>
+      <w:r>
+        <w:rPr>
+          <w:rFonts w:hint="eastAsia"/>
+        </w:rPr>
+        <w:t>組</w:t>
+      </w:r>
+      <w:r>
+        <w:rPr>
+          <w:rFonts w:hint="eastAsia"/>
+        </w:rPr>
+        <w:t xml:space="preserve"> </w:t>
+      </w:r>
+      <w:r>
+        <w:rPr>
+          <w:rFonts w:hint="eastAsia"/>
+        </w:rPr>
+        <w:t>的系所編號（</w:t>
+      </w:r>
+      <w:r>
+        <w:rPr>
+          <w:rFonts w:hint="eastAsia"/>
+        </w:rPr>
+        <w:t>6</w:t>
+      </w:r>
+      <w:r>
+        <w:rPr>
+          <w:rFonts w:hint="eastAsia"/>
+        </w:rPr>
+        <w:t>位數）</w:t>
+      </w:r>
+    </w:p>
+    <w:p>
+      <w:pPr>
+        <w:numPr>
+          <w:ilvl w:val="0"/>
+          <w:numId w:val="7"/>
+        </w:numPr>
+      </w:pPr>
+      <w:r>
+        <w:t>department_NthuEe_</w:t>
+      </w:r>
+      <w:r>
+        <w:rPr>
+          <w:rFonts w:hint="eastAsia"/>
+        </w:rPr>
+        <w:t>Y</w:t>
+      </w:r>
+      <w:r>
+        <w:t xml:space="preserve">i </w:t>
+      </w:r>
+      <w:r>
+        <w:rPr>
+          <w:rFonts w:hint="eastAsia"/>
+        </w:rPr>
+        <w:t>為當年度的</w:t>
+      </w:r>
+      <w:r>
+        <w:rPr>
+          <w:rFonts w:hint="eastAsia"/>
+        </w:rPr>
+        <w:t xml:space="preserve"> </w:t>
+      </w:r>
+      <w:r>
+        <w:rPr>
+          <w:rFonts w:hint="eastAsia"/>
+        </w:rPr>
+        <w:t>清大電機</w:t>
+      </w:r>
+      <w:r>
+        <w:rPr>
+          <w:rFonts w:hint="eastAsia"/>
+          <w:b/>
+          <w:u w:val="single"/>
+        </w:rPr>
+        <w:t>乙</w:t>
+      </w:r>
+      <w:r>
+        <w:rPr>
+          <w:rFonts w:hint="eastAsia"/>
+        </w:rPr>
+        <w:t>組</w:t>
+      </w:r>
+      <w:r>
+        <w:rPr>
+          <w:rFonts w:hint="eastAsia"/>
+        </w:rPr>
+        <w:t xml:space="preserve"> </w:t>
+      </w:r>
+      <w:r>
+        <w:rPr>
+          <w:rFonts w:hint="eastAsia"/>
+        </w:rPr>
+        <w:t>的系所編號（</w:t>
+      </w:r>
+      <w:r>
+        <w:rPr>
+          <w:rFonts w:hint="eastAsia"/>
+        </w:rPr>
+        <w:t>6</w:t>
+      </w:r>
+      <w:r>
+        <w:rPr>
+          <w:rFonts w:hint="eastAsia"/>
+        </w:rPr>
+        <w:t>位數）</w:t>
+      </w:r>
+    </w:p>
+    <w:p>
+      <w:pPr>
+        <w:ind w:left="1440"/>
+      </w:pPr>
+      <w:r>
+        <w:rPr>
+          <w:noProof/>
+        </w:rPr>
+        <w:drawing>
+          <wp:inline distT="0" distB="0" distL="0" distR="0">
+            <wp:extent cx="6034145" cy="2054860"/>
+            <wp:effectExtent l="0" t="0" r="0" b="0"/>
+            <wp:docPr id="1" name="圖片 1" descr="C:\Users\Clover\Desktop\2017-04-20_22-14-33.png"/>
+            <wp:cNvGraphicFramePr>
+              <a:graphicFrameLocks xmlns:a="http://schemas.openxmlformats.org/drawingml/2006/main" noChangeAspect="1"/>
+            </wp:cNvGraphicFramePr>
+            <a:graphic xmlns:a="http://schemas.openxmlformats.org/drawingml/2006/main">
+              <a:graphicData uri="http://schemas.openxmlformats.org/drawingml/2006/picture">
+                <pic:pic xmlns:pic="http://schemas.openxmlformats.org/drawingml/2006/picture">
+                  <pic:nvPicPr>
+                    <pic:cNvPr id="0" name="Picture 1" descr="C:\Users\Clover\Desktop\2017-04-20_22-14-33.png"/>
+                    <pic:cNvPicPr>
+                      <a:picLocks noChangeAspect="1" noChangeArrowheads="1"/>
+                    </pic:cNvPicPr>
+                  </pic:nvPicPr>
+                  <pic:blipFill>
+                    <a:blip r:embed="rId17">
+                      <a:extLst>
+                        <a:ext uri="{28A0092B-C50C-407E-A947-70E740481C1C}">
+                          <a14:useLocalDpi xmlns:a14="http://schemas.microsoft.com/office/drawing/2010/main" val="0"/>
+                        </a:ext>
+                      </a:extLst>
+                    </a:blip>
+                    <a:srcRect/>
+                    <a:stretch>
+                      <a:fillRect/>
+                    </a:stretch>
+                  </pic:blipFill>
+                  <pic:spPr bwMode="auto">
+                    <a:xfrm>
+                      <a:off x="0" y="0"/>
+                      <a:ext cx="6034145" cy="2054860"/>
+                    </a:xfrm>
+                    <a:prstGeom prst="rect">
+                      <a:avLst/>
+                    </a:prstGeom>
+                    <a:noFill/>
+                    <a:ln>
+                      <a:noFill/>
+                    </a:ln>
+                  </pic:spPr>
+                </pic:pic>
+              </a:graphicData>
+            </a:graphic>
+          </wp:inline>
+        </w:drawing>
+      </w:r>
+    </w:p>
+    <w:p>
+      <w:pPr>
+        <w:numPr>
+          <w:ilvl w:val="2"/>
+          <w:numId w:val="5"/>
+        </w:numPr>
+      </w:pPr>
+      <w:r>
+        <w:rPr>
+          <w:rFonts w:hint="eastAsia"/>
+        </w:rPr>
+        <w:t>儲存並關閉檔案</w:t>
+      </w:r>
+    </w:p>
+    <w:p>
+      <w:pPr>
+        <w:numPr>
+          <w:ilvl w:val="1"/>
+          <w:numId w:val="5"/>
+        </w:numPr>
+        <w:ind w:left="839" w:hanging="357"/>
+        <w:outlineLvl w:val="2"/>
+      </w:pPr>
+      <w:bookmarkStart w:id="16" w:name="_Toc479253248"/>
+      <w:bookmarkStart w:id="17" w:name="_Toc510050753"/>
+      <w:r>
+        <w:rPr>
+          <w:rFonts w:hint="eastAsia"/>
+        </w:rPr>
+        <w:t>從資料庫取出資料</w:t>
+      </w:r>
+      <w:bookmarkEnd w:id="16"/>
+      <w:bookmarkEnd w:id="17"/>
+    </w:p>
+    <w:p>
+      <w:pPr>
+        <w:numPr>
+          <w:ilvl w:val="2"/>
+          <w:numId w:val="5"/>
+        </w:numPr>
+      </w:pPr>
+      <w:r>
+        <w:rPr>
+          <w:rFonts w:hint="eastAsia"/>
+        </w:rPr>
+        <w:t>雙擊</w:t>
+      </w:r>
+      <w:r>
+        <w:rPr>
+          <w:rFonts w:hint="eastAsia"/>
+        </w:rPr>
+        <w:t xml:space="preserve"> </w:t>
+      </w:r>
+      <w:r>
+        <w:t>do_</w:t>
+      </w:r>
+      <w:r>
+        <w:t>lookup</w:t>
+      </w:r>
+      <w:r>
+        <w:t>.bat</w:t>
+      </w:r>
+    </w:p>
+    <w:p>
+      <w:pPr>
+        <w:ind w:left="1440"/>
+      </w:pPr>
+      <w:r>
+        <w:rPr>
+          <w:noProof/>
+        </w:rPr>
         <w:drawing>
           <wp:inline distT="0" distB="0" distL="0" distR="0">
             <wp:extent cx="5172075" cy="2895600"/>
@@ -2594,7 +3157,7 @@
                     </pic:cNvPicPr>
                   </pic:nvPicPr>
                   <pic:blipFill>
-                    <a:blip r:embed="rId16">
+                    <a:blip r:embed="rId18">
                       <a:extLst>
                         <a:ext uri="{28A0092B-C50C-407E-A947-70E740481C1C}">
                           <a14:useLocalDpi xmlns:a14="http://schemas.microsoft.com/office/drawing/2010/main" val="0"/>
@@ -2918,6 +3481,7 @@
         <w:rPr>
           <w:noProof/>
         </w:rPr>
+        <w:lastRenderedPageBreak/>
         <w:drawing>
           <wp:inline distT="0" distB="0" distL="0" distR="0">
             <wp:extent cx="5598795" cy="1708150"/>
@@ -2936,7 +3500,7 @@
                     </pic:cNvPicPr>
                   </pic:nvPicPr>
                   <pic:blipFill>
-                    <a:blip r:embed="rId17">
+                    <a:blip r:embed="rId19">
                       <a:extLst>
                         <a:ext uri="{28A0092B-C50C-407E-A947-70E740481C1C}">
                           <a14:useLocalDpi xmlns:a14="http://schemas.microsoft.com/office/drawing/2010/main" val="0"/>
@@ -2994,7 +3558,7 @@
                     </pic:cNvPicPr>
                   </pic:nvPicPr>
                   <pic:blipFill>
-                    <a:blip r:embed="rId18">
+                    <a:blip r:embed="rId20">
                       <a:extLst>
                         <a:ext uri="{28A0092B-C50C-407E-A947-70E740481C1C}">
                           <a14:useLocalDpi xmlns:a14="http://schemas.microsoft.com/office/drawing/2010/main" val="0"/>
@@ -3048,7 +3612,7 @@
       <w:pPr>
         <w:pStyle w:val="a"/>
       </w:pPr>
-      <w:bookmarkStart w:id="17" w:name="_Toc505263150"/>
+      <w:bookmarkStart w:id="18" w:name="_Toc510050754"/>
       <w:r>
         <w:rPr>
           <w:rFonts w:hint="eastAsia"/>
@@ -3068,7 +3632,7 @@
         </w:rPr>
         <w:t>交叉查榜</w:t>
       </w:r>
-      <w:bookmarkEnd w:id="17"/>
+      <w:bookmarkEnd w:id="18"/>
     </w:p>
     <w:p/>
     <w:p>
@@ -3081,7 +3645,7 @@
         </w:rPr>
         <w:t>本階段的資料來源為：</w:t>
       </w:r>
-      <w:hyperlink r:id="rId19" w:history="1">
+      <w:hyperlink r:id="rId21" w:history="1">
         <w:r>
           <w:rPr>
             <w:rStyle w:val="a6"/>
@@ -3099,7 +3663,7 @@
         </w:numPr>
         <w:outlineLvl w:val="2"/>
       </w:pPr>
-      <w:bookmarkStart w:id="18" w:name="_Toc505263151"/>
+      <w:bookmarkStart w:id="19" w:name="_Toc510050755"/>
       <w:r>
         <w:rPr>
           <w:rFonts w:hint="eastAsia"/>
@@ -3181,7 +3745,7 @@
         </w:rPr>
         <w:t>篩選結果</w:t>
       </w:r>
-      <w:bookmarkEnd w:id="18"/>
+      <w:bookmarkEnd w:id="19"/>
       <w:r>
         <w:rPr>
           <w:b/>
@@ -3355,7 +3919,7 @@
         </w:numPr>
         <w:outlineLvl w:val="2"/>
       </w:pPr>
-      <w:bookmarkStart w:id="19" w:name="_Toc505263152"/>
+      <w:bookmarkStart w:id="20" w:name="_Toc510050756"/>
       <w:r>
         <w:rPr>
           <w:rFonts w:hint="eastAsia"/>
@@ -3383,7 +3947,7 @@
         </w:rPr>
         <w:t>中</w:t>
       </w:r>
-      <w:bookmarkEnd w:id="19"/>
+      <w:bookmarkEnd w:id="20"/>
     </w:p>
     <w:tbl>
       <w:tblPr>
@@ -3433,7 +3997,7 @@
                           </pic:cNvPicPr>
                         </pic:nvPicPr>
                         <pic:blipFill>
-                          <a:blip r:embed="rId20">
+                          <a:blip r:embed="rId22">
                             <a:extLst>
                               <a:ext uri="{28A0092B-C50C-407E-A947-70E740481C1C}">
                                 <a14:useLocalDpi xmlns:a14="http://schemas.microsoft.com/office/drawing/2010/main" val="0"/>
@@ -3546,7 +4110,7 @@
         </w:numPr>
         <w:outlineLvl w:val="2"/>
       </w:pPr>
-      <w:bookmarkStart w:id="20" w:name="_Toc505263153"/>
+      <w:bookmarkStart w:id="21" w:name="_Toc510050757"/>
       <w:r>
         <w:rPr>
           <w:rFonts w:hint="eastAsia"/>
@@ -3562,7 +4126,7 @@
       <w:r>
         <w:t>do_cross.bat</w:t>
       </w:r>
-      <w:bookmarkEnd w:id="20"/>
+      <w:bookmarkEnd w:id="21"/>
     </w:p>
     <w:p>
       <w:pPr>
@@ -3572,7 +4136,7 @@
         </w:numPr>
         <w:outlineLvl w:val="2"/>
       </w:pPr>
-      <w:bookmarkStart w:id="21" w:name="_Toc505263154"/>
+      <w:bookmarkStart w:id="22" w:name="_Toc510050758"/>
       <w:r>
         <w:rPr>
           <w:rFonts w:hint="eastAsia"/>
@@ -3605,7 +4169,7 @@
         </w:rPr>
         <w:t>後關閉</w:t>
       </w:r>
-      <w:bookmarkEnd w:id="21"/>
+      <w:bookmarkEnd w:id="22"/>
     </w:p>
     <w:p>
       <w:pPr>
@@ -3615,7 +4179,7 @@
         </w:numPr>
         <w:outlineLvl w:val="2"/>
       </w:pPr>
-      <w:bookmarkStart w:id="22" w:name="_Toc505263155"/>
+      <w:bookmarkStart w:id="23" w:name="_Toc510050759"/>
       <w:r>
         <w:t>r</w:t>
       </w:r>
@@ -3673,7 +4237,7 @@
         </w:rPr>
         <w:t>。</w:t>
       </w:r>
-      <w:bookmarkEnd w:id="22"/>
+      <w:bookmarkEnd w:id="23"/>
     </w:p>
     <w:p>
       <w:pPr>
@@ -3731,7 +4295,7 @@
                     <pic:cNvPicPr/>
                   </pic:nvPicPr>
                   <pic:blipFill>
-                    <a:blip r:embed="rId21">
+                    <a:blip r:embed="rId23">
                       <a:extLst>
                         <a:ext uri="{28A0092B-C50C-407E-A947-70E740481C1C}">
                           <a14:useLocalDpi xmlns:a14="http://schemas.microsoft.com/office/drawing/2010/main" val="0"/>
@@ -4251,7 +4815,7 @@
   <w:abstractNum w:abstractNumId="4" w15:restartNumberingAfterBreak="0">
     <w:nsid w:val="42C36B9B"/>
     <w:multiLevelType w:val="hybridMultilevel"/>
-    <w:tmpl w:val="F9F84C22"/>
+    <w:tmpl w:val="2552309E"/>
     <w:lvl w:ilvl="0" w:tplc="A4A6EBEA">
       <w:start w:val="1"/>
       <w:numFmt w:val="decimal"/>
@@ -5585,6 +6149,20 @@
       <w:shd w:val="clear" w:color="auto" w:fill="E6E6E6"/>
     </w:rPr>
   </w:style>
+  <w:style w:type="character" w:styleId="af">
+    <w:name w:val="Intense Reference"/>
+    <w:basedOn w:val="a1"/>
+    <w:uiPriority w:val="32"/>
+    <w:qFormat/>
+    <w:rsid w:val="00CD7002"/>
+    <w:rPr>
+      <w:b/>
+      <w:bCs/>
+      <w:smallCaps/>
+      <w:color w:val="5B9BD5" w:themeColor="accent1"/>
+      <w:spacing w:val="5"/>
+    </w:rPr>
+  </w:style>
 </w:styles>
 </file>
 
@@ -5854,7 +6432,7 @@
 </file>
 
 <file path=customXml/itemProps1.xml><?xml version="1.0" encoding="utf-8"?>
-<ds:datastoreItem xmlns:ds="http://schemas.openxmlformats.org/officeDocument/2006/customXml" ds:itemID="{8F4FEC38-E2F1-49F0-83FA-BDE864C50675}">
+<ds:datastoreItem xmlns:ds="http://schemas.openxmlformats.org/officeDocument/2006/customXml" ds:itemID="{C3BBA1C1-7C14-408C-849F-2204255173A4}">
   <ds:schemaRefs>
     <ds:schemaRef ds:uri="http://schemas.openxmlformats.org/officeDocument/2006/bibliography"/>
   </ds:schemaRefs>

</xml_diff>

<commit_message>
fix: update for 109
Signed-off-by: Jack Cherng <jfcherng@gmail.com>
</commit_message>
<xml_diff>
--- a/使用說明.docx
+++ b/使用說明.docx
@@ -840,8 +840,6 @@
               </w:rPr>
               <w:t>抓取網站內容並建立本地資料庫（只需進行一次）</w:t>
             </w:r>
-            <w:bookmarkStart w:id="1" w:name="_GoBack"/>
-            <w:bookmarkEnd w:id="1"/>
             <w:r>
               <w:rPr>
                 <w:noProof/>
@@ -2064,7 +2062,7 @@
       <w:pPr>
         <w:widowControl/>
       </w:pPr>
-      <w:bookmarkStart w:id="2" w:name="_Toc479253242"/>
+      <w:bookmarkStart w:id="1" w:name="_Toc479253242"/>
     </w:p>
     <w:p>
       <w:pPr>
@@ -2081,8 +2079,8 @@
       <w:pPr>
         <w:pStyle w:val="a"/>
       </w:pPr>
-      <w:bookmarkStart w:id="3" w:name="_Toc8954464"/>
-      <w:bookmarkEnd w:id="2"/>
+      <w:bookmarkStart w:id="2" w:name="_Toc8954464"/>
+      <w:bookmarkEnd w:id="1"/>
       <w:r>
         <w:rPr>
           <w:rFonts w:hint="eastAsia"/>
@@ -2090,7 +2088,7 @@
         <w:lastRenderedPageBreak/>
         <w:t>環境安裝</w:t>
       </w:r>
-      <w:bookmarkEnd w:id="3"/>
+      <w:bookmarkEnd w:id="2"/>
     </w:p>
     <w:p/>
     <w:p>
@@ -2116,8 +2114,8 @@
         <w:ind w:leftChars="0" w:left="839" w:hanging="357"/>
         <w:outlineLvl w:val="2"/>
       </w:pPr>
-      <w:bookmarkStart w:id="4" w:name="_Toc479253243"/>
-      <w:bookmarkStart w:id="5" w:name="_Toc8954465"/>
+      <w:bookmarkStart w:id="3" w:name="_Toc479253243"/>
+      <w:bookmarkStart w:id="4" w:name="_Toc8954465"/>
       <w:r>
         <w:rPr>
           <w:rFonts w:hint="eastAsia"/>
@@ -2140,16 +2138,19 @@
         <w:rPr>
           <w:rFonts w:hint="eastAsia"/>
         </w:rPr>
-        <w:t xml:space="preserve"> Python 3.6</w:t>
+        <w:t xml:space="preserve"> Python 3.</w:t>
+      </w:r>
+      <w:bookmarkEnd w:id="3"/>
+      <w:r>
+        <w:t>6</w:t>
+      </w:r>
+      <w:r>
+        <w:rPr>
+          <w:rFonts w:hint="eastAsia"/>
+        </w:rPr>
+        <w:t>或更高版本</w:t>
       </w:r>
       <w:bookmarkEnd w:id="4"/>
-      <w:r>
-        <w:rPr>
-          <w:rFonts w:hint="eastAsia"/>
-        </w:rPr>
-        <w:t>或更高版本</w:t>
-      </w:r>
-      <w:bookmarkEnd w:id="5"/>
     </w:p>
     <w:p>
       <w:pPr>
@@ -2172,30 +2173,14 @@
         </w:rPr>
         <w:t>位元：</w:t>
       </w:r>
-      <w:r>
-        <w:fldChar w:fldCharType="begin"/>
-      </w:r>
-      <w:r>
-        <w:instrText xml:space="preserve"> HYPERLINK "</w:instrText>
-      </w:r>
-      <w:r>
-        <w:instrText>https://www.python.org/ftp/python/3.7.3/python-3.7.3.exe</w:instrText>
-      </w:r>
-      <w:r>
-        <w:instrText xml:space="preserve">" </w:instrText>
-      </w:r>
-      <w:r>
-        <w:fldChar w:fldCharType="separate"/>
-      </w:r>
-      <w:r>
-        <w:rPr>
-          <w:rStyle w:val="a6"/>
-        </w:rPr>
-        <w:t>https://www.python.org/ftp/python/3.7.3/python-3.7.3.exe</w:t>
-      </w:r>
-      <w:r>
-        <w:fldChar w:fldCharType="end"/>
-      </w:r>
+      <w:hyperlink r:id="rId11" w:history="1">
+        <w:r>
+          <w:rPr>
+            <w:rStyle w:val="a6"/>
+          </w:rPr>
+          <w:t>https://www.python.org/ftp/python/3.8.2/python-3.8.2.exe</w:t>
+        </w:r>
+      </w:hyperlink>
     </w:p>
     <w:p>
       <w:pPr>
@@ -2218,37 +2203,21 @@
         </w:rPr>
         <w:t>位元：</w:t>
       </w:r>
-      <w:r>
-        <w:fldChar w:fldCharType="begin"/>
-      </w:r>
-      <w:r>
-        <w:instrText xml:space="preserve"> HYPERLINK "</w:instrText>
-      </w:r>
-      <w:r>
-        <w:instrText>https://www.python.org/ftp/python/3.7.3/python-3.7.3-amd64.exe</w:instrText>
-      </w:r>
-      <w:r>
-        <w:instrText xml:space="preserve">" </w:instrText>
-      </w:r>
-      <w:r>
-        <w:fldChar w:fldCharType="separate"/>
-      </w:r>
-      <w:r>
-        <w:rPr>
-          <w:rStyle w:val="a6"/>
-        </w:rPr>
-        <w:t>https://www.python.org/ftp/python/3.7.3/python-3.7.3-amd64.exe</w:t>
-      </w:r>
-      <w:r>
-        <w:fldChar w:fldCharType="end"/>
-      </w:r>
+      <w:hyperlink r:id="rId12" w:history="1">
+        <w:r>
+          <w:rPr>
+            <w:rStyle w:val="a6"/>
+          </w:rPr>
+          <w:t>https://www.python.org/ftp/python/3.8.2/python-3.8.2-amd64.exe</w:t>
+        </w:r>
+      </w:hyperlink>
     </w:p>
     <w:p>
       <w:pPr>
         <w:pStyle w:val="a5"/>
         <w:ind w:leftChars="0" w:left="840"/>
       </w:pPr>
-      <w:bookmarkStart w:id="6" w:name="_Toc479253244"/>
+      <w:bookmarkStart w:id="5" w:name="_Toc479253244"/>
       <w:r>
         <w:rPr>
           <w:rFonts w:hint="eastAsia"/>
@@ -2318,7 +2287,7 @@
         <w:ind w:leftChars="0" w:left="839" w:hanging="357"/>
         <w:outlineLvl w:val="2"/>
       </w:pPr>
-      <w:bookmarkStart w:id="7" w:name="_Toc8954466"/>
+      <w:bookmarkStart w:id="6" w:name="_Toc8954466"/>
       <w:r>
         <w:rPr>
           <w:rFonts w:hint="eastAsia"/>
@@ -2331,8 +2300,8 @@
         </w:rPr>
         <w:t xml:space="preserve"> Python</w:t>
       </w:r>
+      <w:bookmarkEnd w:id="5"/>
       <w:bookmarkEnd w:id="6"/>
-      <w:bookmarkEnd w:id="7"/>
     </w:p>
     <w:p>
       <w:pPr>
@@ -2362,7 +2331,7 @@
                     </pic:cNvPicPr>
                   </pic:nvPicPr>
                   <pic:blipFill>
-                    <a:blip r:embed="rId11">
+                    <a:blip r:embed="rId13">
                       <a:extLst>
                         <a:ext uri="{28A0092B-C50C-407E-A947-70E740481C1C}">
                           <a14:useLocalDpi xmlns:a14="http://schemas.microsoft.com/office/drawing/2010/main" val="0"/>
@@ -2415,7 +2384,7 @@
                     </pic:cNvPicPr>
                   </pic:nvPicPr>
                   <pic:blipFill>
-                    <a:blip r:embed="rId12">
+                    <a:blip r:embed="rId14">
                       <a:extLst>
                         <a:ext uri="{28A0092B-C50C-407E-A947-70E740481C1C}">
                           <a14:useLocalDpi xmlns:a14="http://schemas.microsoft.com/office/drawing/2010/main" val="0"/>
@@ -2457,7 +2426,7 @@
         <w:ind w:leftChars="0" w:left="839" w:hanging="357"/>
         <w:outlineLvl w:val="2"/>
       </w:pPr>
-      <w:bookmarkStart w:id="8" w:name="_Toc8954467"/>
+      <w:bookmarkStart w:id="7" w:name="_Toc8954467"/>
       <w:r>
         <w:rPr>
           <w:rFonts w:hint="eastAsia"/>
@@ -2491,7 +2460,7 @@
         </w:rPr>
         <w:t>套件</w:t>
       </w:r>
-      <w:bookmarkEnd w:id="8"/>
+      <w:bookmarkEnd w:id="7"/>
     </w:p>
     <w:p/>
     <w:p/>
@@ -2507,9 +2476,9 @@
       <w:pPr>
         <w:pStyle w:val="a"/>
       </w:pPr>
-      <w:bookmarkStart w:id="9" w:name="_Toc479253245"/>
-      <w:bookmarkStart w:id="10" w:name="_Ref480396098"/>
-      <w:bookmarkStart w:id="11" w:name="_Toc8954468"/>
+      <w:bookmarkStart w:id="8" w:name="_Toc479253245"/>
+      <w:bookmarkStart w:id="9" w:name="_Ref480396098"/>
+      <w:bookmarkStart w:id="10" w:name="_Toc8954468"/>
       <w:r>
         <w:rPr>
           <w:rFonts w:hint="eastAsia"/>
@@ -2529,15 +2498,15 @@
         </w:rPr>
         <w:t>篩選結果</w:t>
       </w:r>
+      <w:bookmarkEnd w:id="8"/>
       <w:bookmarkEnd w:id="9"/>
+      <w:r>
+        <w:rPr>
+          <w:rFonts w:hint="eastAsia"/>
+        </w:rPr>
+        <w:t>（甄選委員會）</w:t>
+      </w:r>
       <w:bookmarkEnd w:id="10"/>
-      <w:r>
-        <w:rPr>
-          <w:rFonts w:hint="eastAsia"/>
-        </w:rPr>
-        <w:t>（甄選委員會）</w:t>
-      </w:r>
-      <w:bookmarkEnd w:id="11"/>
     </w:p>
     <w:p/>
     <w:p>
@@ -2549,7 +2518,7 @@
         <w:ind w:left="839" w:hanging="357"/>
         <w:outlineLvl w:val="2"/>
       </w:pPr>
-      <w:bookmarkStart w:id="12" w:name="_Toc8954469"/>
+      <w:bookmarkStart w:id="11" w:name="_Toc8954469"/>
       <w:r>
         <w:rPr>
           <w:rFonts w:hint="eastAsia"/>
@@ -2583,7 +2552,7 @@
         </w:rPr>
         <w:t>中的參數設定</w:t>
       </w:r>
-      <w:bookmarkEnd w:id="12"/>
+      <w:bookmarkEnd w:id="11"/>
     </w:p>
     <w:p>
       <w:pPr>
@@ -2727,7 +2696,7 @@
                     </pic:cNvPicPr>
                   </pic:nvPicPr>
                   <pic:blipFill>
-                    <a:blip r:embed="rId13">
+                    <a:blip r:embed="rId15">
                       <a:extLst>
                         <a:ext uri="{28A0092B-C50C-407E-A947-70E740481C1C}">
                           <a14:useLocalDpi xmlns:a14="http://schemas.microsoft.com/office/drawing/2010/main" val="0"/>
@@ -2808,14 +2777,12 @@
         </w:rPr>
         <w:t xml:space="preserve"> </w:t>
       </w:r>
-      <w:proofErr w:type="spellStart"/>
       <w:r>
         <w:rPr>
           <w:b/>
         </w:rPr>
         <w:t>projectBaseUrl</w:t>
       </w:r>
-      <w:proofErr w:type="spellEnd"/>
       <w:r>
         <w:rPr>
           <w:noProof/>
@@ -2838,7 +2805,7 @@
                     </pic:cNvPicPr>
                   </pic:nvPicPr>
                   <pic:blipFill>
-                    <a:blip r:embed="rId14">
+                    <a:blip r:embed="rId16">
                       <a:extLst>
                         <a:ext uri="{28A0092B-C50C-407E-A947-70E740481C1C}">
                           <a14:useLocalDpi xmlns:a14="http://schemas.microsoft.com/office/drawing/2010/main" val="0"/>
@@ -2903,7 +2870,7 @@
         <w:ind w:left="839" w:hanging="357"/>
         <w:outlineLvl w:val="2"/>
       </w:pPr>
-      <w:bookmarkStart w:id="13" w:name="_Toc8954470"/>
+      <w:bookmarkStart w:id="12" w:name="_Toc8954470"/>
       <w:r>
         <w:rPr>
           <w:rFonts w:hint="eastAsia"/>
@@ -2917,7 +2884,7 @@
         </w:rPr>
         <w:t>（只需進行一次）</w:t>
       </w:r>
-      <w:bookmarkEnd w:id="13"/>
+      <w:bookmarkEnd w:id="12"/>
     </w:p>
     <w:p>
       <w:pPr>
@@ -3036,7 +3003,7 @@
                     </pic:cNvPicPr>
                   </pic:nvPicPr>
                   <pic:blipFill>
-                    <a:blip r:embed="rId15">
+                    <a:blip r:embed="rId17">
                       <a:extLst>
                         <a:ext uri="{28A0092B-C50C-407E-A947-70E740481C1C}">
                           <a14:useLocalDpi xmlns:a14="http://schemas.microsoft.com/office/drawing/2010/main" val="0"/>
@@ -3165,32 +3132,23 @@
           <w:b/>
           <w:u w:val="single"/>
         </w:rPr>
-        <w:t>data/</w:t>
-      </w:r>
-      <w:proofErr w:type="spellStart"/>
+        <w:t>data/c</w:t>
+      </w:r>
       <w:r>
         <w:rPr>
           <w:b/>
           <w:u w:val="single"/>
         </w:rPr>
-        <w:t>c</w:t>
-      </w:r>
-      <w:r>
-        <w:rPr>
+        <w:t>rawler_</w:t>
+      </w:r>
+      <w:r>
+        <w:rPr>
+          <w:rFonts w:hint="eastAsia"/>
           <w:b/>
           <w:u w:val="single"/>
         </w:rPr>
-        <w:t>rawler_</w:t>
-      </w:r>
-      <w:r>
-        <w:rPr>
-          <w:rFonts w:hint="eastAsia"/>
-          <w:b/>
-          <w:u w:val="single"/>
-        </w:rPr>
         <w:t>XXX</w:t>
       </w:r>
-      <w:proofErr w:type="spellEnd"/>
       <w:r>
         <w:rPr>
           <w:rFonts w:hint="eastAsia"/>
@@ -3213,8 +3171,8 @@
         <w:ind w:left="839" w:hanging="357"/>
         <w:outlineLvl w:val="2"/>
       </w:pPr>
-      <w:bookmarkStart w:id="14" w:name="_Toc479253247"/>
-      <w:bookmarkStart w:id="15" w:name="_Toc8954471"/>
+      <w:bookmarkStart w:id="13" w:name="_Toc479253247"/>
+      <w:bookmarkStart w:id="14" w:name="_Toc8954471"/>
       <w:r>
         <w:rPr>
           <w:rFonts w:hint="eastAsia"/>
@@ -3242,8 +3200,8 @@
         </w:rPr>
         <w:t>中的參數設定</w:t>
       </w:r>
+      <w:bookmarkEnd w:id="13"/>
       <w:bookmarkEnd w:id="14"/>
-      <w:bookmarkEnd w:id="15"/>
     </w:p>
     <w:p>
       <w:pPr>
@@ -3325,11 +3283,9 @@
           <w:numId w:val="7"/>
         </w:numPr>
       </w:pPr>
-      <w:proofErr w:type="spellStart"/>
       <w:r>
         <w:t>department_NthuEe_Jia</w:t>
       </w:r>
-      <w:proofErr w:type="spellEnd"/>
       <w:r>
         <w:t xml:space="preserve"> </w:t>
       </w:r>
@@ -3397,7 +3353,6 @@
           <w:numId w:val="7"/>
         </w:numPr>
       </w:pPr>
-      <w:proofErr w:type="spellStart"/>
       <w:r>
         <w:t>department_NthuEe_</w:t>
       </w:r>
@@ -3408,11 +3363,7 @@
         <w:t>Y</w:t>
       </w:r>
       <w:r>
-        <w:t>i</w:t>
-      </w:r>
-      <w:proofErr w:type="spellEnd"/>
-      <w:r>
-        <w:t xml:space="preserve"> </w:t>
+        <w:t xml:space="preserve">i </w:t>
       </w:r>
       <w:r>
         <w:rPr>
@@ -3497,7 +3448,7 @@
                     </pic:cNvPicPr>
                   </pic:nvPicPr>
                   <pic:blipFill>
-                    <a:blip r:embed="rId16">
+                    <a:blip r:embed="rId18">
                       <a:extLst>
                         <a:ext uri="{28A0092B-C50C-407E-A947-70E740481C1C}">
                           <a14:useLocalDpi xmlns:a14="http://schemas.microsoft.com/office/drawing/2010/main" val="0"/>
@@ -3562,8 +3513,8 @@
         <w:ind w:left="839" w:hanging="357"/>
         <w:outlineLvl w:val="2"/>
       </w:pPr>
-      <w:bookmarkStart w:id="16" w:name="_Toc479253248"/>
-      <w:bookmarkStart w:id="17" w:name="_Toc8954472"/>
+      <w:bookmarkStart w:id="15" w:name="_Toc479253248"/>
+      <w:bookmarkStart w:id="16" w:name="_Toc8954472"/>
       <w:r>
         <w:rPr>
           <w:rFonts w:hint="eastAsia"/>
@@ -3571,8 +3522,8 @@
         <w:lastRenderedPageBreak/>
         <w:t>從資料庫取出資料</w:t>
       </w:r>
+      <w:bookmarkEnd w:id="15"/>
       <w:bookmarkEnd w:id="16"/>
-      <w:bookmarkEnd w:id="17"/>
     </w:p>
     <w:p>
       <w:pPr>
@@ -3629,7 +3580,7 @@
                     </pic:cNvPicPr>
                   </pic:nvPicPr>
                   <pic:blipFill>
-                    <a:blip r:embed="rId17">
+                    <a:blip r:embed="rId19">
                       <a:extLst>
                         <a:ext uri="{28A0092B-C50C-407E-A947-70E740481C1C}">
                           <a14:useLocalDpi xmlns:a14="http://schemas.microsoft.com/office/drawing/2010/main" val="0"/>
@@ -3980,7 +3931,7 @@
                     </pic:cNvPicPr>
                   </pic:nvPicPr>
                   <pic:blipFill>
-                    <a:blip r:embed="rId18">
+                    <a:blip r:embed="rId20">
                       <a:extLst>
                         <a:ext uri="{28A0092B-C50C-407E-A947-70E740481C1C}">
                           <a14:useLocalDpi xmlns:a14="http://schemas.microsoft.com/office/drawing/2010/main" val="0"/>
@@ -4038,7 +3989,7 @@
                     </pic:cNvPicPr>
                   </pic:nvPicPr>
                   <pic:blipFill>
-                    <a:blip r:embed="rId19">
+                    <a:blip r:embed="rId21">
                       <a:extLst>
                         <a:ext uri="{28A0092B-C50C-407E-A947-70E740481C1C}">
                           <a14:useLocalDpi xmlns:a14="http://schemas.microsoft.com/office/drawing/2010/main" val="0"/>
@@ -4092,10 +4043,10 @@
       <w:pPr>
         <w:pStyle w:val="a"/>
       </w:pPr>
-      <w:bookmarkStart w:id="18" w:name="_Ref8952751"/>
-      <w:bookmarkStart w:id="19" w:name="_Ref8952761"/>
-      <w:bookmarkStart w:id="20" w:name="_Ref8952767"/>
-      <w:bookmarkStart w:id="21" w:name="_Toc8954473"/>
+      <w:bookmarkStart w:id="17" w:name="_Ref8952751"/>
+      <w:bookmarkStart w:id="18" w:name="_Ref8952761"/>
+      <w:bookmarkStart w:id="19" w:name="_Ref8952767"/>
+      <w:bookmarkStart w:id="20" w:name="_Toc8954473"/>
       <w:r>
         <w:rPr>
           <w:rFonts w:hint="eastAsia"/>
@@ -4115,10 +4066,10 @@
         </w:rPr>
         <w:t>交叉查榜</w:t>
       </w:r>
+      <w:bookmarkEnd w:id="17"/>
       <w:bookmarkEnd w:id="18"/>
       <w:bookmarkEnd w:id="19"/>
       <w:bookmarkEnd w:id="20"/>
-      <w:bookmarkEnd w:id="21"/>
     </w:p>
     <w:p/>
     <w:p>
@@ -4161,7 +4112,7 @@
         </w:rPr>
         <w:t xml:space="preserve"> </w:t>
       </w:r>
-      <w:hyperlink r:id="rId20" w:history="1">
+      <w:hyperlink r:id="rId22" w:history="1">
         <w:r>
           <w:rPr>
             <w:rStyle w:val="a6"/>
@@ -4181,7 +4132,7 @@
         </w:numPr>
         <w:outlineLvl w:val="2"/>
       </w:pPr>
-      <w:bookmarkStart w:id="22" w:name="_Toc8954474"/>
+      <w:bookmarkStart w:id="21" w:name="_Toc8954474"/>
       <w:r>
         <w:rPr>
           <w:rFonts w:hint="eastAsia"/>
@@ -4242,7 +4193,7 @@
         </w:rPr>
         <w:t>儲存並關閉檔案</w:t>
       </w:r>
-      <w:bookmarkEnd w:id="22"/>
+      <w:bookmarkEnd w:id="21"/>
     </w:p>
     <w:tbl>
       <w:tblPr>
@@ -4290,7 +4241,7 @@
                           <pic:cNvPicPr/>
                         </pic:nvPicPr>
                         <pic:blipFill>
-                          <a:blip r:embed="rId21">
+                          <a:blip r:embed="rId23">
                             <a:extLst>
                               <a:ext uri="{28A0092B-C50C-407E-A947-70E740481C1C}">
                                 <a14:useLocalDpi xmlns:a14="http://schemas.microsoft.com/office/drawing/2010/main" val="0"/>
@@ -4398,7 +4349,7 @@
         </w:numPr>
         <w:outlineLvl w:val="2"/>
       </w:pPr>
-      <w:bookmarkStart w:id="23" w:name="_Toc8954475"/>
+      <w:bookmarkStart w:id="22" w:name="_Toc8954475"/>
       <w:r>
         <w:rPr>
           <w:rFonts w:hint="eastAsia"/>
@@ -4414,7 +4365,7 @@
       <w:r>
         <w:t>do_cross.bat</w:t>
       </w:r>
-      <w:bookmarkEnd w:id="23"/>
+      <w:bookmarkEnd w:id="22"/>
     </w:p>
     <w:p>
       <w:pPr>
@@ -4424,7 +4375,7 @@
         </w:numPr>
         <w:outlineLvl w:val="2"/>
       </w:pPr>
-      <w:bookmarkStart w:id="24" w:name="_Toc8954476"/>
+      <w:bookmarkStart w:id="23" w:name="_Toc8954476"/>
       <w:r>
         <w:rPr>
           <w:rFonts w:hint="eastAsia"/>
@@ -4457,7 +4408,7 @@
         </w:rPr>
         <w:t>後關閉</w:t>
       </w:r>
-      <w:bookmarkEnd w:id="24"/>
+      <w:bookmarkEnd w:id="23"/>
     </w:p>
     <w:p>
       <w:pPr>
@@ -4467,7 +4418,7 @@
         </w:numPr>
         <w:outlineLvl w:val="2"/>
       </w:pPr>
-      <w:bookmarkStart w:id="25" w:name="_Toc8954477"/>
+      <w:bookmarkStart w:id="24" w:name="_Toc8954477"/>
       <w:r>
         <w:t>r</w:t>
       </w:r>
@@ -4492,7 +4443,7 @@
         </w:rPr>
         <w:t>即為結果</w:t>
       </w:r>
-      <w:bookmarkEnd w:id="25"/>
+      <w:bookmarkEnd w:id="24"/>
     </w:p>
     <w:p>
       <w:pPr>
@@ -4654,7 +4605,7 @@
                     <pic:cNvPicPr/>
                   </pic:nvPicPr>
                   <pic:blipFill>
-                    <a:blip r:embed="rId22">
+                    <a:blip r:embed="rId24">
                       <a:extLst>
                         <a:ext uri="{28A0092B-C50C-407E-A947-70E740481C1C}">
                           <a14:useLocalDpi xmlns:a14="http://schemas.microsoft.com/office/drawing/2010/main" val="0"/>
@@ -4700,7 +4651,7 @@
       <w:pPr>
         <w:pStyle w:val="a"/>
       </w:pPr>
-      <w:bookmarkStart w:id="26" w:name="_Toc8954478"/>
+      <w:bookmarkStart w:id="25" w:name="_Toc8954478"/>
       <w:r>
         <w:rPr>
           <w:rFonts w:hint="eastAsia"/>
@@ -4744,7 +4695,7 @@
         </w:rPr>
         <w:t>（甄選委員會）</w:t>
       </w:r>
-      <w:bookmarkEnd w:id="26"/>
+      <w:bookmarkEnd w:id="25"/>
     </w:p>
     <w:p/>
     <w:p>
@@ -5010,7 +4961,7 @@
         </w:numPr>
         <w:outlineLvl w:val="2"/>
       </w:pPr>
-      <w:bookmarkStart w:id="27" w:name="_Toc8954479"/>
+      <w:bookmarkStart w:id="26" w:name="_Toc8954479"/>
       <w:r>
         <w:rPr>
           <w:rFonts w:hint="eastAsia"/>
@@ -5044,7 +4995,7 @@
         </w:rPr>
         <w:t>中的參數設定</w:t>
       </w:r>
-      <w:bookmarkEnd w:id="27"/>
+      <w:bookmarkEnd w:id="26"/>
     </w:p>
     <w:p>
       <w:pPr>
@@ -5175,7 +5126,7 @@
                     <pic:cNvPicPr/>
                   </pic:nvPicPr>
                   <pic:blipFill>
-                    <a:blip r:embed="rId23">
+                    <a:blip r:embed="rId25">
                       <a:extLst>
                         <a:ext uri="{28A0092B-C50C-407E-A947-70E740481C1C}">
                           <a14:useLocalDpi xmlns:a14="http://schemas.microsoft.com/office/drawing/2010/main" val="0"/>
@@ -5251,14 +5202,12 @@
         </w:rPr>
         <w:t xml:space="preserve"> </w:t>
       </w:r>
-      <w:proofErr w:type="spellStart"/>
       <w:r>
         <w:rPr>
           <w:b/>
         </w:rPr>
         <w:t>projectBaseUrl</w:t>
       </w:r>
-      <w:proofErr w:type="spellEnd"/>
       <w:r>
         <w:rPr>
           <w:noProof/>
@@ -5279,7 +5228,7 @@
                     <pic:cNvPicPr/>
                   </pic:nvPicPr>
                   <pic:blipFill>
-                    <a:blip r:embed="rId24">
+                    <a:blip r:embed="rId26">
                       <a:extLst>
                         <a:ext uri="{28A0092B-C50C-407E-A947-70E740481C1C}">
                           <a14:useLocalDpi xmlns:a14="http://schemas.microsoft.com/office/drawing/2010/main" val="0"/>
@@ -5338,7 +5287,7 @@
         </w:numPr>
         <w:outlineLvl w:val="2"/>
       </w:pPr>
-      <w:bookmarkStart w:id="28" w:name="_Toc8954480"/>
+      <w:bookmarkStart w:id="27" w:name="_Toc8954480"/>
       <w:r>
         <w:rPr>
           <w:rFonts w:hint="eastAsia"/>
@@ -5352,7 +5301,7 @@
         </w:rPr>
         <w:t>（只需進行一次）</w:t>
       </w:r>
-      <w:bookmarkEnd w:id="28"/>
+      <w:bookmarkEnd w:id="27"/>
     </w:p>
     <w:p>
       <w:pPr>
@@ -5465,7 +5414,7 @@
                     </pic:cNvPicPr>
                   </pic:nvPicPr>
                   <pic:blipFill>
-                    <a:blip r:embed="rId15">
+                    <a:blip r:embed="rId17">
                       <a:extLst>
                         <a:ext uri="{28A0092B-C50C-407E-A947-70E740481C1C}">
                           <a14:useLocalDpi xmlns:a14="http://schemas.microsoft.com/office/drawing/2010/main" val="0"/>
@@ -5564,32 +5513,23 @@
           <w:b/>
           <w:u w:val="single"/>
         </w:rPr>
-        <w:t>data/</w:t>
-      </w:r>
-      <w:proofErr w:type="spellStart"/>
+        <w:t>data/c</w:t>
+      </w:r>
       <w:r>
         <w:rPr>
           <w:b/>
           <w:u w:val="single"/>
         </w:rPr>
-        <w:t>c</w:t>
-      </w:r>
-      <w:r>
-        <w:rPr>
+        <w:t>rawler_</w:t>
+      </w:r>
+      <w:r>
+        <w:rPr>
+          <w:rFonts w:hint="eastAsia"/>
           <w:b/>
           <w:u w:val="single"/>
         </w:rPr>
-        <w:t>rawler_</w:t>
-      </w:r>
-      <w:r>
-        <w:rPr>
-          <w:rFonts w:hint="eastAsia"/>
-          <w:b/>
-          <w:u w:val="single"/>
-        </w:rPr>
         <w:t>XXX</w:t>
       </w:r>
-      <w:proofErr w:type="spellEnd"/>
       <w:r>
         <w:rPr>
           <w:rFonts w:hint="eastAsia"/>
@@ -5611,7 +5551,7 @@
         </w:numPr>
         <w:outlineLvl w:val="2"/>
       </w:pPr>
-      <w:bookmarkStart w:id="29" w:name="_Toc8954481"/>
+      <w:bookmarkStart w:id="28" w:name="_Toc8954481"/>
       <w:r>
         <w:rPr>
           <w:rFonts w:hint="eastAsia"/>
@@ -5666,7 +5606,7 @@
         </w:rPr>
         <w:t>儲存並關閉檔案</w:t>
       </w:r>
-      <w:bookmarkEnd w:id="29"/>
+      <w:bookmarkEnd w:id="28"/>
     </w:p>
     <w:tbl>
       <w:tblPr>
@@ -5714,7 +5654,7 @@
                           <pic:cNvPicPr/>
                         </pic:nvPicPr>
                         <pic:blipFill>
-                          <a:blip r:embed="rId25">
+                          <a:blip r:embed="rId27">
                             <a:extLst>
                               <a:ext uri="{28A0092B-C50C-407E-A947-70E740481C1C}">
                                 <a14:useLocalDpi xmlns:a14="http://schemas.microsoft.com/office/drawing/2010/main" val="0"/>
@@ -5822,14 +5762,14 @@
         </w:numPr>
         <w:outlineLvl w:val="2"/>
       </w:pPr>
-      <w:bookmarkStart w:id="30" w:name="_Toc8954482"/>
+      <w:bookmarkStart w:id="29" w:name="_Toc8954482"/>
       <w:r>
         <w:rPr>
           <w:rFonts w:hint="eastAsia"/>
         </w:rPr>
         <w:t>從資料庫取出資料</w:t>
       </w:r>
-      <w:bookmarkEnd w:id="30"/>
+      <w:bookmarkEnd w:id="29"/>
     </w:p>
     <w:p>
       <w:pPr>
@@ -5927,9 +5867,6 @@
     <w:p>
       <w:pPr>
         <w:ind w:leftChars="500" w:left="1200"/>
-        <w:rPr>
-          <w:rFonts w:hint="eastAsia"/>
-        </w:rPr>
       </w:pPr>
       <w:r>
         <w:rPr>
@@ -5952,7 +5889,7 @@
                     <pic:cNvPicPr/>
                   </pic:nvPicPr>
                   <pic:blipFill>
-                    <a:blip r:embed="rId26">
+                    <a:blip r:embed="rId28">
                       <a:extLst>
                         <a:ext uri="{28A0092B-C50C-407E-A947-70E740481C1C}">
                           <a14:useLocalDpi xmlns:a14="http://schemas.microsoft.com/office/drawing/2010/main" val="0"/>
@@ -8735,7 +8672,7 @@
 </file>
 
 <file path=customXml/itemProps1.xml><?xml version="1.0" encoding="utf-8"?>
-<ds:datastoreItem xmlns:ds="http://schemas.openxmlformats.org/officeDocument/2006/customXml" ds:itemID="{B75E47B3-74B2-4384-B91A-0D6B7950D6B5}">
+<ds:datastoreItem xmlns:ds="http://schemas.openxmlformats.org/officeDocument/2006/customXml" ds:itemID="{C432677C-15D1-4851-83E0-E894D269EB4F}">
   <ds:schemaRefs>
     <ds:schemaRef ds:uri="http://schemas.openxmlformats.org/officeDocument/2006/bibliography"/>
   </ds:schemaRefs>

</xml_diff>

<commit_message>
docs: update repository link
Signed-off-by: Jack Cherng <jfcherng@gmail.com>
</commit_message>
<xml_diff>
--- a/使用說明.docx
+++ b/使用說明.docx
@@ -151,7 +151,7 @@
                 <w:rPr>
                   <w:rStyle w:val="a6"/>
                 </w:rPr>
-                <w:t>https://github.com/jfcherng/CAAC-Toolkit</w:t>
+                <w:t>https://github.com/nthu-ee/CAAC-Toolkit</w:t>
               </w:r>
             </w:hyperlink>
           </w:p>
@@ -2151,6 +2151,12 @@
         <w:t>或更高版本</w:t>
       </w:r>
       <w:bookmarkEnd w:id="4"/>
+      <w:r>
+        <w:rPr>
+          <w:rFonts w:hint="eastAsia"/>
+        </w:rPr>
+        <w:t>（低版本未測試）</w:t>
+      </w:r>
     </w:p>
     <w:p>
       <w:pPr>
@@ -8672,7 +8678,7 @@
 </file>
 
 <file path=customXml/itemProps1.xml><?xml version="1.0" encoding="utf-8"?>
-<ds:datastoreItem xmlns:ds="http://schemas.openxmlformats.org/officeDocument/2006/customXml" ds:itemID="{C432677C-15D1-4851-83E0-E894D269EB4F}">
+<ds:datastoreItem xmlns:ds="http://schemas.openxmlformats.org/officeDocument/2006/customXml" ds:itemID="{ED7BD0FD-C990-4758-AEC2-105B0586C995}">
   <ds:schemaRefs>
     <ds:schemaRef ds:uri="http://schemas.openxmlformats.org/officeDocument/2006/bibliography"/>
   </ds:schemaRefs>

</xml_diff>